<commit_message>
Fix bug with empty stuff at end of file
</commit_message>
<xml_diff>
--- a/Specs/FileFormatSpec.docx
+++ b/Specs/FileFormatSpec.docx
@@ -386,7 +386,15 @@
           </w:tcPr>
           <w:p>
             <w:r>
-              <w:t>Which turn the simulation is on currently. 0 for new simulation</w:t>
+              <w:t xml:space="preserve">Which turn the simulation is on </w:t>
+            </w:r>
+            <w:proofErr w:type="gramStart"/>
+            <w:r>
+              <w:t>currently.</w:t>
+            </w:r>
+            <w:proofErr w:type="gramEnd"/>
+            <w:r>
+              <w:t xml:space="preserve"> 0 for new simulation</w:t>
             </w:r>
           </w:p>
         </w:tc>
@@ -418,8 +426,13 @@
           </w:tcPr>
           <w:p>
             <w:r>
-              <w:t>Min: 0, Max: maxint</w:t>
-            </w:r>
+              <w:t xml:space="preserve">Min: 0, Max: </w:t>
+            </w:r>
+            <w:proofErr w:type="spellStart"/>
+            <w:r>
+              <w:t>maxint</w:t>
+            </w:r>
+            <w:proofErr w:type="spellEnd"/>
           </w:p>
         </w:tc>
       </w:tr>
@@ -428,19 +441,142 @@
           <w:tcPr>
             <w:tcW w:w="0" w:type="auto"/>
           </w:tcPr>
+          <w:p>
+            <w:r>
+              <w:t>12</w:t>
+            </w:r>
+          </w:p>
+        </w:tc>
+        <w:tc>
+          <w:tcPr>
+            <w:tcW w:w="4368" w:type="dxa"/>
+          </w:tcPr>
+          <w:p>
+            <w:r>
+              <w:t>Charge rate</w:t>
+            </w:r>
+          </w:p>
+        </w:tc>
+        <w:tc>
+          <w:tcPr>
+            <w:tcW w:w="3235" w:type="dxa"/>
+          </w:tcPr>
           <w:p/>
         </w:tc>
+      </w:tr>
+      <w:tr>
+        <w:tc>
+          <w:tcPr>
+            <w:tcW w:w="0" w:type="auto"/>
+          </w:tcPr>
+          <w:p>
+            <w:r>
+              <w:t>13</w:t>
+            </w:r>
+          </w:p>
+        </w:tc>
         <w:tc>
           <w:tcPr>
             <w:tcW w:w="4368" w:type="dxa"/>
           </w:tcPr>
+          <w:p>
+            <w:r>
+              <w:t>Gallons per thrust</w:t>
+            </w:r>
+          </w:p>
+        </w:tc>
+        <w:tc>
+          <w:tcPr>
+            <w:tcW w:w="3235" w:type="dxa"/>
+          </w:tcPr>
           <w:p/>
         </w:tc>
+      </w:tr>
+      <w:tr>
+        <w:tc>
+          <w:tcPr>
+            <w:tcW w:w="0" w:type="auto"/>
+          </w:tcPr>
+          <w:p>
+            <w:r>
+              <w:t>14</w:t>
+            </w:r>
+          </w:p>
+        </w:tc>
+        <w:tc>
+          <w:tcPr>
+            <w:tcW w:w="4368" w:type="dxa"/>
+          </w:tcPr>
+          <w:p>
+            <w:r>
+              <w:t>Gallons per steer</w:t>
+            </w:r>
+          </w:p>
+        </w:tc>
         <w:tc>
           <w:tcPr>
             <w:tcW w:w="3235" w:type="dxa"/>
           </w:tcPr>
           <w:p/>
+        </w:tc>
+      </w:tr>
+      <w:tr>
+        <w:tc>
+          <w:tcPr>
+            <w:tcW w:w="0" w:type="auto"/>
+          </w:tcPr>
+          <w:p>
+            <w:r>
+              <w:t>15</w:t>
+            </w:r>
+          </w:p>
+        </w:tc>
+        <w:tc>
+          <w:tcPr>
+            <w:tcW w:w="4368" w:type="dxa"/>
+          </w:tcPr>
+          <w:p>
+            <w:r>
+              <w:t>Gallons per scan</w:t>
+            </w:r>
+          </w:p>
+        </w:tc>
+        <w:tc>
+          <w:tcPr>
+            <w:tcW w:w="3235" w:type="dxa"/>
+          </w:tcPr>
+          <w:p/>
+        </w:tc>
+      </w:tr>
+      <w:tr>
+        <w:tc>
+          <w:tcPr>
+            <w:tcW w:w="0" w:type="auto"/>
+          </w:tcPr>
+          <w:p>
+            <w:r>
+              <w:t>16</w:t>
+            </w:r>
+          </w:p>
+        </w:tc>
+        <w:tc>
+          <w:tcPr>
+            <w:tcW w:w="4368" w:type="dxa"/>
+          </w:tcPr>
+          <w:p>
+            <w:r>
+              <w:t>Gallons per pass</w:t>
+            </w:r>
+          </w:p>
+        </w:tc>
+        <w:tc>
+          <w:tcPr>
+            <w:tcW w:w="3235" w:type="dxa"/>
+          </w:tcPr>
+          <w:p>
+            <w:bookmarkStart w:id="0" w:name="_GoBack"/>
+            <w:bookmarkEnd w:id="0"/>
+          </w:p>
         </w:tc>
       </w:tr>
     </w:tbl>
@@ -690,6 +826,7 @@
         </w:numPr>
       </w:pPr>
       <w:r>
+        <w:lastRenderedPageBreak/>
         <w:t>Two (2) = allow the user to select an action via the input prompt (diagnostic only!)</w:t>
       </w:r>
     </w:p>
@@ -698,7 +835,6 @@
         <w:pStyle w:val="Heading1"/>
       </w:pPr>
       <w:r>
-        <w:lastRenderedPageBreak/>
         <w:t>Example file</w:t>
       </w:r>
     </w:p>
@@ -798,7 +934,21 @@
         <w:rPr>
           <w:rFonts w:ascii="Courier New" w:hAnsi="Courier New" w:cs="Courier New"/>
         </w:rPr>
-        <w:t>1,2,north,1</w:t>
+        <w:t>1,</w:t>
+      </w:r>
+      <w:proofErr w:type="gramStart"/>
+      <w:r>
+        <w:rPr>
+          <w:rFonts w:ascii="Courier New" w:hAnsi="Courier New" w:cs="Courier New"/>
+        </w:rPr>
+        <w:t>2,north</w:t>
+      </w:r>
+      <w:proofErr w:type="gramEnd"/>
+      <w:r>
+        <w:rPr>
+          <w:rFonts w:ascii="Courier New" w:hAnsi="Courier New" w:cs="Courier New"/>
+        </w:rPr>
+        <w:t>,1</w:t>
       </w:r>
       <w:r>
         <w:rPr>
@@ -823,7 +973,21 @@
         <w:rPr>
           <w:rFonts w:ascii="Courier New" w:hAnsi="Courier New" w:cs="Courier New"/>
         </w:rPr>
-        <w:t>0,1,northeast,1</w:t>
+        <w:t>0,</w:t>
+      </w:r>
+      <w:proofErr w:type="gramStart"/>
+      <w:r>
+        <w:rPr>
+          <w:rFonts w:ascii="Courier New" w:hAnsi="Courier New" w:cs="Courier New"/>
+        </w:rPr>
+        <w:t>1,northeast</w:t>
+      </w:r>
+      <w:proofErr w:type="gramEnd"/>
+      <w:r>
+        <w:rPr>
+          <w:rFonts w:ascii="Courier New" w:hAnsi="Courier New" w:cs="Courier New"/>
+        </w:rPr>
+        <w:t>,1</w:t>
       </w:r>
       <w:r>
         <w:rPr>
@@ -848,7 +1012,21 @@
         <w:rPr>
           <w:rFonts w:ascii="Courier New" w:hAnsi="Courier New" w:cs="Courier New"/>
         </w:rPr>
-        <w:t>3,1,west,1</w:t>
+        <w:t>3,</w:t>
+      </w:r>
+      <w:proofErr w:type="gramStart"/>
+      <w:r>
+        <w:rPr>
+          <w:rFonts w:ascii="Courier New" w:hAnsi="Courier New" w:cs="Courier New"/>
+        </w:rPr>
+        <w:t>1,west</w:t>
+      </w:r>
+      <w:proofErr w:type="gramEnd"/>
+      <w:r>
+        <w:rPr>
+          <w:rFonts w:ascii="Courier New" w:hAnsi="Courier New" w:cs="Courier New"/>
+        </w:rPr>
+        <w:t>,1</w:t>
       </w:r>
       <w:r>
         <w:rPr>
@@ -862,8 +1040,6 @@
         </w:rPr>
         <w:t>//drone 2: x, y, direction, strategy</w:t>
       </w:r>
-      <w:bookmarkStart w:id="0" w:name="_GoBack"/>
-      <w:bookmarkEnd w:id="0"/>
     </w:p>
     <w:p>
       <w:pPr>
@@ -924,7 +1100,23 @@
         <w:rPr>
           <w:rFonts w:ascii="Courier New" w:hAnsi="Courier New" w:cs="Courier New"/>
         </w:rPr>
-        <w:t>sun 0: x,y location</w:t>
+        <w:t xml:space="preserve">sun 0: </w:t>
+      </w:r>
+      <w:proofErr w:type="spellStart"/>
+      <w:proofErr w:type="gramStart"/>
+      <w:r>
+        <w:rPr>
+          <w:rFonts w:ascii="Courier New" w:hAnsi="Courier New" w:cs="Courier New"/>
+        </w:rPr>
+        <w:t>x,y</w:t>
+      </w:r>
+      <w:proofErr w:type="spellEnd"/>
+      <w:proofErr w:type="gramEnd"/>
+      <w:r>
+        <w:rPr>
+          <w:rFonts w:ascii="Courier New" w:hAnsi="Courier New" w:cs="Courier New"/>
+        </w:rPr>
+        <w:t xml:space="preserve"> location</w:t>
       </w:r>
     </w:p>
     <w:p>
@@ -961,7 +1153,23 @@
         <w:rPr>
           <w:rFonts w:ascii="Courier New" w:hAnsi="Courier New" w:cs="Courier New"/>
         </w:rPr>
-        <w:t>sun 1: x,y location</w:t>
+        <w:t xml:space="preserve">sun 1: </w:t>
+      </w:r>
+      <w:proofErr w:type="spellStart"/>
+      <w:proofErr w:type="gramStart"/>
+      <w:r>
+        <w:rPr>
+          <w:rFonts w:ascii="Courier New" w:hAnsi="Courier New" w:cs="Courier New"/>
+        </w:rPr>
+        <w:t>x,y</w:t>
+      </w:r>
+      <w:proofErr w:type="spellEnd"/>
+      <w:proofErr w:type="gramEnd"/>
+      <w:r>
+        <w:rPr>
+          <w:rFonts w:ascii="Courier New" w:hAnsi="Courier New" w:cs="Courier New"/>
+        </w:rPr>
+        <w:t xml:space="preserve"> location</w:t>
       </w:r>
     </w:p>
     <w:p>
@@ -986,7 +1194,23 @@
         <w:rPr>
           <w:rFonts w:ascii="Courier New" w:hAnsi="Courier New" w:cs="Courier New"/>
         </w:rPr>
-        <w:t>// sun 2: x,y location</w:t>
+        <w:t xml:space="preserve">// sun 2: </w:t>
+      </w:r>
+      <w:proofErr w:type="spellStart"/>
+      <w:proofErr w:type="gramStart"/>
+      <w:r>
+        <w:rPr>
+          <w:rFonts w:ascii="Courier New" w:hAnsi="Courier New" w:cs="Courier New"/>
+        </w:rPr>
+        <w:t>x,y</w:t>
+      </w:r>
+      <w:proofErr w:type="spellEnd"/>
+      <w:proofErr w:type="gramEnd"/>
+      <w:r>
+        <w:rPr>
+          <w:rFonts w:ascii="Courier New" w:hAnsi="Courier New" w:cs="Courier New"/>
+        </w:rPr>
+        <w:t xml:space="preserve"> location</w:t>
       </w:r>
     </w:p>
     <w:p>

</xml_diff>

<commit_message>
Update spec for new file format
</commit_message>
<xml_diff>
--- a/Specs/FileFormatSpec.docx
+++ b/Specs/FileFormatSpec.docx
@@ -386,15 +386,7 @@
           </w:tcPr>
           <w:p>
             <w:r>
-              <w:t xml:space="preserve">Which turn the simulation is on </w:t>
-            </w:r>
-            <w:proofErr w:type="gramStart"/>
-            <w:r>
-              <w:t>currently.</w:t>
-            </w:r>
-            <w:proofErr w:type="gramEnd"/>
-            <w:r>
-              <w:t xml:space="preserve"> 0 for new simulation</w:t>
+              <w:t>Which turn the simulation is on currently. 0 for new simulation</w:t>
             </w:r>
           </w:p>
         </w:tc>
@@ -426,13 +418,8 @@
           </w:tcPr>
           <w:p>
             <w:r>
-              <w:t xml:space="preserve">Min: 0, Max: </w:t>
-            </w:r>
-            <w:proofErr w:type="spellStart"/>
-            <w:r>
-              <w:t>maxint</w:t>
-            </w:r>
-            <w:proofErr w:type="spellEnd"/>
+              <w:t>Min: 0, Max: maxint</w:t>
+            </w:r>
           </w:p>
         </w:tc>
       </w:tr>
@@ -573,9 +560,43 @@
           <w:tcPr>
             <w:tcW w:w="3235" w:type="dxa"/>
           </w:tcPr>
-          <w:p>
+          <w:p/>
+        </w:tc>
+      </w:tr>
+      <w:tr>
+        <w:tc>
+          <w:tcPr>
+            <w:tcW w:w="0" w:type="auto"/>
+          </w:tcPr>
+          <w:p>
+            <w:r>
+              <w:t>17 – Number of explored locations</w:t>
+            </w:r>
+          </w:p>
+        </w:tc>
+        <w:tc>
+          <w:tcPr>
+            <w:tcW w:w="4368" w:type="dxa"/>
+          </w:tcPr>
+          <w:p>
+            <w:r>
+              <w:t>Record the explored spaces</w:t>
+            </w:r>
+          </w:p>
+        </w:tc>
+        <w:tc>
+          <w:tcPr>
+            <w:tcW w:w="3235" w:type="dxa"/>
+          </w:tcPr>
+          <w:p>
+            <w:r>
+              <w:t>Valid X,Y location in space</w:t>
+            </w:r>
             <w:bookmarkStart w:id="0" w:name="_GoBack"/>
             <w:bookmarkEnd w:id="0"/>
+            <w:r>
+              <w:t xml:space="preserve"> </w:t>
+            </w:r>
           </w:p>
         </w:tc>
       </w:tr>
@@ -713,6 +734,7 @@
         <w:pStyle w:val="Heading2"/>
       </w:pPr>
       <w:r>
+        <w:lastRenderedPageBreak/>
         <w:t>Direction</w:t>
       </w:r>
     </w:p>
@@ -826,7 +848,6 @@
         </w:numPr>
       </w:pPr>
       <w:r>
-        <w:lastRenderedPageBreak/>
         <w:t>Two (2) = allow the user to select an action via the input prompt (diagnostic only!)</w:t>
       </w:r>
     </w:p>
@@ -934,21 +955,7 @@
         <w:rPr>
           <w:rFonts w:ascii="Courier New" w:hAnsi="Courier New" w:cs="Courier New"/>
         </w:rPr>
-        <w:t>1,</w:t>
-      </w:r>
-      <w:proofErr w:type="gramStart"/>
-      <w:r>
-        <w:rPr>
-          <w:rFonts w:ascii="Courier New" w:hAnsi="Courier New" w:cs="Courier New"/>
-        </w:rPr>
-        <w:t>2,north</w:t>
-      </w:r>
-      <w:proofErr w:type="gramEnd"/>
-      <w:r>
-        <w:rPr>
-          <w:rFonts w:ascii="Courier New" w:hAnsi="Courier New" w:cs="Courier New"/>
-        </w:rPr>
-        <w:t>,1</w:t>
+        <w:t>1,2,north,1</w:t>
       </w:r>
       <w:r>
         <w:rPr>
@@ -973,21 +980,7 @@
         <w:rPr>
           <w:rFonts w:ascii="Courier New" w:hAnsi="Courier New" w:cs="Courier New"/>
         </w:rPr>
-        <w:t>0,</w:t>
-      </w:r>
-      <w:proofErr w:type="gramStart"/>
-      <w:r>
-        <w:rPr>
-          <w:rFonts w:ascii="Courier New" w:hAnsi="Courier New" w:cs="Courier New"/>
-        </w:rPr>
-        <w:t>1,northeast</w:t>
-      </w:r>
-      <w:proofErr w:type="gramEnd"/>
-      <w:r>
-        <w:rPr>
-          <w:rFonts w:ascii="Courier New" w:hAnsi="Courier New" w:cs="Courier New"/>
-        </w:rPr>
-        <w:t>,1</w:t>
+        <w:t>0,1,northeast,1</w:t>
       </w:r>
       <w:r>
         <w:rPr>
@@ -1012,21 +1005,7 @@
         <w:rPr>
           <w:rFonts w:ascii="Courier New" w:hAnsi="Courier New" w:cs="Courier New"/>
         </w:rPr>
-        <w:t>3,</w:t>
-      </w:r>
-      <w:proofErr w:type="gramStart"/>
-      <w:r>
-        <w:rPr>
-          <w:rFonts w:ascii="Courier New" w:hAnsi="Courier New" w:cs="Courier New"/>
-        </w:rPr>
-        <w:t>1,west</w:t>
-      </w:r>
-      <w:proofErr w:type="gramEnd"/>
-      <w:r>
-        <w:rPr>
-          <w:rFonts w:ascii="Courier New" w:hAnsi="Courier New" w:cs="Courier New"/>
-        </w:rPr>
-        <w:t>,1</w:t>
+        <w:t>3,1,west,1</w:t>
       </w:r>
       <w:r>
         <w:rPr>
@@ -1100,23 +1079,7 @@
         <w:rPr>
           <w:rFonts w:ascii="Courier New" w:hAnsi="Courier New" w:cs="Courier New"/>
         </w:rPr>
-        <w:t xml:space="preserve">sun 0: </w:t>
-      </w:r>
-      <w:proofErr w:type="spellStart"/>
-      <w:proofErr w:type="gramStart"/>
-      <w:r>
-        <w:rPr>
-          <w:rFonts w:ascii="Courier New" w:hAnsi="Courier New" w:cs="Courier New"/>
-        </w:rPr>
-        <w:t>x,y</w:t>
-      </w:r>
-      <w:proofErr w:type="spellEnd"/>
-      <w:proofErr w:type="gramEnd"/>
-      <w:r>
-        <w:rPr>
-          <w:rFonts w:ascii="Courier New" w:hAnsi="Courier New" w:cs="Courier New"/>
-        </w:rPr>
-        <w:t xml:space="preserve"> location</w:t>
+        <w:t>sun 0: x,y location</w:t>
       </w:r>
     </w:p>
     <w:p>
@@ -1153,23 +1116,7 @@
         <w:rPr>
           <w:rFonts w:ascii="Courier New" w:hAnsi="Courier New" w:cs="Courier New"/>
         </w:rPr>
-        <w:t xml:space="preserve">sun 1: </w:t>
-      </w:r>
-      <w:proofErr w:type="spellStart"/>
-      <w:proofErr w:type="gramStart"/>
-      <w:r>
-        <w:rPr>
-          <w:rFonts w:ascii="Courier New" w:hAnsi="Courier New" w:cs="Courier New"/>
-        </w:rPr>
-        <w:t>x,y</w:t>
-      </w:r>
-      <w:proofErr w:type="spellEnd"/>
-      <w:proofErr w:type="gramEnd"/>
-      <w:r>
-        <w:rPr>
-          <w:rFonts w:ascii="Courier New" w:hAnsi="Courier New" w:cs="Courier New"/>
-        </w:rPr>
-        <w:t xml:space="preserve"> location</w:t>
+        <w:t>sun 1: x,y location</w:t>
       </w:r>
     </w:p>
     <w:p>
@@ -1194,23 +1141,7 @@
         <w:rPr>
           <w:rFonts w:ascii="Courier New" w:hAnsi="Courier New" w:cs="Courier New"/>
         </w:rPr>
-        <w:t xml:space="preserve">// sun 2: </w:t>
-      </w:r>
-      <w:proofErr w:type="spellStart"/>
-      <w:proofErr w:type="gramStart"/>
-      <w:r>
-        <w:rPr>
-          <w:rFonts w:ascii="Courier New" w:hAnsi="Courier New" w:cs="Courier New"/>
-        </w:rPr>
-        <w:t>x,y</w:t>
-      </w:r>
-      <w:proofErr w:type="spellEnd"/>
-      <w:proofErr w:type="gramEnd"/>
-      <w:r>
-        <w:rPr>
-          <w:rFonts w:ascii="Courier New" w:hAnsi="Courier New" w:cs="Courier New"/>
-        </w:rPr>
-        <w:t xml:space="preserve"> location</w:t>
+        <w:t>// sun 2: x,y location</w:t>
       </w:r>
     </w:p>
     <w:p>

</xml_diff>

<commit_message>
Write known space state, read explored space state
</commit_message>
<xml_diff>
--- a/Specs/FileFormatSpec.docx
+++ b/Specs/FileFormatSpec.docx
@@ -570,7 +570,7 @@
           </w:tcPr>
           <w:p>
             <w:r>
-              <w:t>17 – Number of explored locations</w:t>
+              <w:t>17</w:t>
             </w:r>
           </w:p>
         </w:tc>
@@ -580,7 +580,115 @@
           </w:tcPr>
           <w:p>
             <w:r>
-              <w:t>Record the explored spaces</w:t>
+              <w:t># of explored spaces</w:t>
+            </w:r>
+          </w:p>
+        </w:tc>
+        <w:tc>
+          <w:tcPr>
+            <w:tcW w:w="3235" w:type="dxa"/>
+          </w:tcPr>
+          <w:p>
+            <w:r>
+              <w:t>Int &lt;= width * height</w:t>
+            </w:r>
+          </w:p>
+        </w:tc>
+      </w:tr>
+      <w:tr>
+        <w:tc>
+          <w:tcPr>
+            <w:tcW w:w="0" w:type="auto"/>
+          </w:tcPr>
+          <w:p>
+            <w:r>
+              <w:t>1</w:t>
+            </w:r>
+            <w:r>
+              <w:t>8</w:t>
+            </w:r>
+            <w:r>
+              <w:t xml:space="preserve"> – Number of explored locations</w:t>
+            </w:r>
+          </w:p>
+        </w:tc>
+        <w:tc>
+          <w:tcPr>
+            <w:tcW w:w="4368" w:type="dxa"/>
+          </w:tcPr>
+          <w:p>
+            <w:r>
+              <w:t xml:space="preserve">Record </w:t>
+            </w:r>
+            <w:r>
+              <w:t xml:space="preserve">of </w:t>
+            </w:r>
+            <w:r>
+              <w:t>the explored spaces</w:t>
+            </w:r>
+          </w:p>
+        </w:tc>
+        <w:tc>
+          <w:tcPr>
+            <w:tcW w:w="3235" w:type="dxa"/>
+          </w:tcPr>
+          <w:p>
+            <w:r>
+              <w:t xml:space="preserve">Valid X,Y location in space </w:t>
+            </w:r>
+          </w:p>
+        </w:tc>
+      </w:tr>
+      <w:tr>
+        <w:tc>
+          <w:tcPr>
+            <w:tcW w:w="0" w:type="auto"/>
+          </w:tcPr>
+          <w:p>
+            <w:r>
+              <w:t>19</w:t>
+            </w:r>
+          </w:p>
+        </w:tc>
+        <w:tc>
+          <w:tcPr>
+            <w:tcW w:w="4368" w:type="dxa"/>
+          </w:tcPr>
+          <w:p>
+            <w:r>
+              <w:t># of known spaces</w:t>
+            </w:r>
+          </w:p>
+        </w:tc>
+        <w:tc>
+          <w:tcPr>
+            <w:tcW w:w="3235" w:type="dxa"/>
+          </w:tcPr>
+          <w:p>
+            <w:r>
+              <w:t>Int &lt; width * height</w:t>
+            </w:r>
+          </w:p>
+        </w:tc>
+      </w:tr>
+      <w:tr>
+        <w:tc>
+          <w:tcPr>
+            <w:tcW w:w="0" w:type="auto"/>
+          </w:tcPr>
+          <w:p>
+            <w:r>
+              <w:t>20 – number of known spaces</w:t>
+            </w:r>
+          </w:p>
+        </w:tc>
+        <w:tc>
+          <w:tcPr>
+            <w:tcW w:w="4368" w:type="dxa"/>
+          </w:tcPr>
+          <w:p>
+            <w:r>
+              <w:t>Record of the known spaces</w:t>
             </w:r>
           </w:p>
         </w:tc>
@@ -594,9 +702,6 @@
             </w:r>
             <w:bookmarkStart w:id="0" w:name="_GoBack"/>
             <w:bookmarkEnd w:id="0"/>
-            <w:r>
-              <w:t xml:space="preserve"> </w:t>
-            </w:r>
           </w:p>
         </w:tc>
       </w:tr>

</xml_diff>

<commit_message>
Updated file format spec
</commit_message>
<xml_diff>
--- a/Specs/FileFormatSpec.docx
+++ b/Specs/FileFormatSpec.docx
@@ -1,6 +1,6 @@
 
 <file path=word/document.xml><?xml version="1.0" encoding="utf-8"?>
-<w:document xmlns:wpc="http://schemas.microsoft.com/office/word/2010/wordprocessingCanvas" xmlns:mo="http://schemas.microsoft.com/office/mac/office/2008/main" xmlns:mc="http://schemas.openxmlformats.org/markup-compatibility/2006" xmlns:mv="urn:schemas-microsoft-com:mac:vml" xmlns:o="urn:schemas-microsoft-com:office:office" xmlns:r="http://schemas.openxmlformats.org/officeDocument/2006/relationships" xmlns:m="http://schemas.openxmlformats.org/officeDocument/2006/math" xmlns:v="urn:schemas-microsoft-com:vml" xmlns:wp14="http://schemas.microsoft.com/office/word/2010/wordprocessingDrawing" xmlns:wp="http://schemas.openxmlformats.org/drawingml/2006/wordprocessingDrawing" xmlns:w10="urn:schemas-microsoft-com:office:word" xmlns:w="http://schemas.openxmlformats.org/wordprocessingml/2006/main" xmlns:w14="http://schemas.microsoft.com/office/word/2010/wordml" xmlns:wpg="http://schemas.microsoft.com/office/word/2010/wordprocessingGroup" xmlns:wpi="http://schemas.microsoft.com/office/word/2010/wordprocessingInk" xmlns:wne="http://schemas.microsoft.com/office/word/2006/wordml" xmlns:wps="http://schemas.microsoft.com/office/word/2010/wordprocessingShape" mc:Ignorable="w14 wp14">
+<w:document xmlns:wpc="http://schemas.microsoft.com/office/word/2010/wordprocessingCanvas" xmlns:cx="http://schemas.microsoft.com/office/drawing/2014/chartex" xmlns:cx1="http://schemas.microsoft.com/office/drawing/2015/9/8/chartex" xmlns:cx2="http://schemas.microsoft.com/office/drawing/2015/10/21/chartex" xmlns:cx3="http://schemas.microsoft.com/office/drawing/2016/5/9/chartex" xmlns:cx4="http://schemas.microsoft.com/office/drawing/2016/5/10/chartex" xmlns:cx5="http://schemas.microsoft.com/office/drawing/2016/5/11/chartex" xmlns:cx6="http://schemas.microsoft.com/office/drawing/2016/5/12/chartex" xmlns:cx7="http://schemas.microsoft.com/office/drawing/2016/5/13/chartex" xmlns:cx8="http://schemas.microsoft.com/office/drawing/2016/5/14/chartex" xmlns:mc="http://schemas.openxmlformats.org/markup-compatibility/2006" xmlns:aink="http://schemas.microsoft.com/office/drawing/2016/ink" xmlns:am3d="http://schemas.microsoft.com/office/drawing/2017/model3d" xmlns:o="urn:schemas-microsoft-com:office:office" xmlns:r="http://schemas.openxmlformats.org/officeDocument/2006/relationships" xmlns:m="http://schemas.openxmlformats.org/officeDocument/2006/math" xmlns:v="urn:schemas-microsoft-com:vml" xmlns:wp14="http://schemas.microsoft.com/office/word/2010/wordprocessingDrawing" xmlns:wp="http://schemas.openxmlformats.org/drawingml/2006/wordprocessingDrawing" xmlns:w10="urn:schemas-microsoft-com:office:word" xmlns:w="http://schemas.openxmlformats.org/wordprocessingml/2006/main" xmlns:w14="http://schemas.microsoft.com/office/word/2010/wordml" xmlns:w15="http://schemas.microsoft.com/office/word/2012/wordml" xmlns:w16cid="http://schemas.microsoft.com/office/word/2016/wordml/cid" xmlns:w16se="http://schemas.microsoft.com/office/word/2015/wordml/symex" xmlns:wpg="http://schemas.microsoft.com/office/word/2010/wordprocessingGroup" xmlns:wpi="http://schemas.microsoft.com/office/word/2010/wordprocessingInk" xmlns:wne="http://schemas.microsoft.com/office/word/2006/wordml" xmlns:wps="http://schemas.microsoft.com/office/word/2010/wordprocessingShape" mc:Ignorable="w14 w15 w16se w16cid wp14">
   <w:body>
     <w:p>
       <w:r>
@@ -111,13 +111,8 @@
             <w:tcW w:w="4368" w:type="dxa"/>
           </w:tcPr>
           <w:p>
-            <w:proofErr w:type="gramStart"/>
-            <w:r>
-              <w:t>height</w:t>
-            </w:r>
-            <w:proofErr w:type="gramEnd"/>
-            <w:r>
-              <w:t xml:space="preserve"> (y-axis) of the space region</w:t>
+            <w:r>
+              <w:t>height (y-axis) of the space region</w:t>
             </w:r>
           </w:p>
         </w:tc>
@@ -345,7 +340,7 @@
           </w:tcPr>
           <w:p>
             <w:r>
-              <w:t>Turn to stop on and save</w:t>
+              <w:t>&lt;Not implemented&gt;</w:t>
             </w:r>
           </w:p>
         </w:tc>
@@ -355,11 +350,7 @@
           </w:tcPr>
           <w:p>
             <w:r>
-              <w:t>Number &lt; max turns</w:t>
-            </w:r>
-            <w:r>
-              <w:br/>
-              <w:t>0 if no stop and save</w:t>
+              <w:t>-1</w:t>
             </w:r>
           </w:p>
         </w:tc>
@@ -610,8 +601,6 @@
             <w:r>
               <w:t>Min: 0, Max: maxint</w:t>
             </w:r>
-            <w:bookmarkStart w:id="0" w:name="_GoBack"/>
-            <w:bookmarkEnd w:id="0"/>
           </w:p>
         </w:tc>
       </w:tr>
@@ -632,15 +621,7 @@
           </w:tcPr>
           <w:p>
             <w:r>
-              <w:t xml:space="preserve"># </w:t>
-            </w:r>
-            <w:proofErr w:type="gramStart"/>
-            <w:r>
-              <w:t>of</w:t>
-            </w:r>
-            <w:proofErr w:type="gramEnd"/>
-            <w:r>
-              <w:t xml:space="preserve"> explored spaces</w:t>
+              <w:t># of explored spaces</w:t>
             </w:r>
           </w:p>
         </w:tc>
@@ -649,13 +630,8 @@
             <w:tcW w:w="3235" w:type="dxa"/>
           </w:tcPr>
           <w:p>
-            <w:proofErr w:type="spellStart"/>
-            <w:r>
-              <w:t>Int</w:t>
-            </w:r>
-            <w:proofErr w:type="spellEnd"/>
-            <w:r>
-              <w:t xml:space="preserve"> &lt;= width * height</w:t>
+            <w:r>
+              <w:t>Int &lt;= width * height</w:t>
             </w:r>
           </w:p>
         </w:tc>
@@ -699,11 +675,11 @@
           </w:tcPr>
           <w:p>
             <w:r>
-              <w:t>Valid X</w:t>
+              <w:t xml:space="preserve">Valid </w:t>
             </w:r>
             <w:proofErr w:type="gramStart"/>
             <w:r>
-              <w:t>,Y</w:t>
+              <w:t>X,Y</w:t>
             </w:r>
             <w:proofErr w:type="gramEnd"/>
             <w:r>
@@ -729,15 +705,7 @@
           </w:tcPr>
           <w:p>
             <w:r>
-              <w:t xml:space="preserve"># </w:t>
-            </w:r>
-            <w:proofErr w:type="gramStart"/>
-            <w:r>
-              <w:t>of</w:t>
-            </w:r>
-            <w:proofErr w:type="gramEnd"/>
-            <w:r>
-              <w:t xml:space="preserve"> known spaces</w:t>
+              <w:t># of known spaces</w:t>
             </w:r>
           </w:p>
         </w:tc>
@@ -746,13 +714,8 @@
             <w:tcW w:w="3235" w:type="dxa"/>
           </w:tcPr>
           <w:p>
-            <w:proofErr w:type="spellStart"/>
-            <w:r>
-              <w:t>Int</w:t>
-            </w:r>
-            <w:proofErr w:type="spellEnd"/>
-            <w:r>
-              <w:t xml:space="preserve"> &lt; width * height</w:t>
+            <w:r>
+              <w:t>Int &lt; width * height</w:t>
             </w:r>
           </w:p>
         </w:tc>
@@ -784,11 +747,11 @@
           </w:tcPr>
           <w:p>
             <w:r>
-              <w:t>Valid X</w:t>
+              <w:t xml:space="preserve">Valid </w:t>
             </w:r>
             <w:proofErr w:type="gramStart"/>
             <w:r>
-              <w:t>,Y</w:t>
+              <w:t>X,Y</w:t>
             </w:r>
             <w:proofErr w:type="gramEnd"/>
             <w:r>
@@ -889,33 +852,17 @@
           </w:tcPr>
           <w:p>
             <w:r>
-              <w:t xml:space="preserve">&lt; </w:t>
-            </w:r>
-            <w:proofErr w:type="gramStart"/>
-            <w:r>
-              <w:t>line</w:t>
-            </w:r>
-            <w:proofErr w:type="gramEnd"/>
-            <w:r>
-              <w:t xml:space="preserve"> 1</w:t>
-            </w:r>
-          </w:p>
-        </w:tc>
-        <w:tc>
-          <w:tcPr>
-            <w:tcW w:w="0" w:type="auto"/>
-          </w:tcPr>
-          <w:p>
-            <w:r>
-              <w:t xml:space="preserve">&lt; </w:t>
-            </w:r>
-            <w:proofErr w:type="gramStart"/>
-            <w:r>
-              <w:t>line</w:t>
-            </w:r>
-            <w:proofErr w:type="gramEnd"/>
-            <w:r>
-              <w:t xml:space="preserve"> 2</w:t>
+              <w:t>&lt; line 1</w:t>
+            </w:r>
+          </w:p>
+        </w:tc>
+        <w:tc>
+          <w:tcPr>
+            <w:tcW w:w="0" w:type="auto"/>
+          </w:tcPr>
+          <w:p>
+            <w:r>
+              <w:t>&lt; line 2</w:t>
             </w:r>
           </w:p>
         </w:tc>
@@ -1010,7 +957,6 @@
           <w:szCs w:val="22"/>
         </w:rPr>
       </w:pPr>
-      <w:proofErr w:type="gramStart"/>
       <w:r>
         <w:rPr>
           <w:rFonts w:asciiTheme="minorHAnsi" w:eastAsiaTheme="minorHAnsi" w:hAnsiTheme="minorHAnsi" w:cstheme="minorBidi"/>
@@ -1018,17 +964,7 @@
           <w:sz w:val="22"/>
           <w:szCs w:val="22"/>
         </w:rPr>
-        <w:t>southwest</w:t>
-      </w:r>
-      <w:proofErr w:type="gramEnd"/>
-      <w:r>
-        <w:rPr>
-          <w:rFonts w:asciiTheme="minorHAnsi" w:eastAsiaTheme="minorHAnsi" w:hAnsiTheme="minorHAnsi" w:cstheme="minorBidi"/>
-          <w:color w:val="auto"/>
-          <w:sz w:val="22"/>
-          <w:szCs w:val="22"/>
-        </w:rPr>
-        <w:t>, west, northwest}</w:t>
+        <w:t>southwest, west, northwest}</w:t>
       </w:r>
     </w:p>
     <w:p>
@@ -1098,266 +1034,178 @@
         <w:rPr>
           <w:rFonts w:ascii="Courier New" w:hAnsi="Courier New" w:cs="Courier New"/>
         </w:rPr>
+        <w:t>6</w:t>
+      </w:r>
+      <w:r>
+        <w:rPr>
+          <w:rFonts w:ascii="Courier New" w:hAnsi="Courier New" w:cs="Courier New"/>
+        </w:rPr>
+        <w:t xml:space="preserve"> </w:t>
+      </w:r>
+      <w:r>
+        <w:rPr>
+          <w:rFonts w:ascii="Courier New" w:hAnsi="Courier New" w:cs="Courier New"/>
+        </w:rPr>
+        <w:t>//Width (x-axis)</w:t>
+      </w:r>
+    </w:p>
+    <w:p>
+      <w:pPr>
+        <w:rPr>
+          <w:rFonts w:ascii="Courier New" w:hAnsi="Courier New" w:cs="Courier New"/>
+        </w:rPr>
+      </w:pPr>
+      <w:r>
+        <w:rPr>
+          <w:rFonts w:ascii="Courier New" w:hAnsi="Courier New" w:cs="Courier New"/>
+        </w:rPr>
         <w:t>5</w:t>
       </w:r>
       <w:r>
         <w:rPr>
           <w:rFonts w:ascii="Courier New" w:hAnsi="Courier New" w:cs="Courier New"/>
         </w:rPr>
-        <w:tab/>
-      </w:r>
-      <w:r>
-        <w:rPr>
-          <w:rFonts w:ascii="Courier New" w:hAnsi="Courier New" w:cs="Courier New"/>
-        </w:rPr>
-        <w:t>//Width (x-axis)</w:t>
-      </w:r>
-    </w:p>
-    <w:p>
-      <w:pPr>
-        <w:rPr>
-          <w:rFonts w:ascii="Courier New" w:hAnsi="Courier New" w:cs="Courier New"/>
-        </w:rPr>
-      </w:pPr>
-      <w:r>
-        <w:rPr>
-          <w:rFonts w:ascii="Courier New" w:hAnsi="Courier New" w:cs="Courier New"/>
-        </w:rPr>
-        <w:t>4</w:t>
-      </w:r>
-      <w:r>
-        <w:rPr>
-          <w:rFonts w:ascii="Courier New" w:hAnsi="Courier New" w:cs="Courier New"/>
-        </w:rPr>
-        <w:tab/>
-      </w:r>
-      <w:r>
-        <w:rPr>
-          <w:rFonts w:ascii="Courier New" w:hAnsi="Courier New" w:cs="Courier New"/>
-        </w:rPr>
-        <w:t>//</w:t>
-      </w:r>
-      <w:r>
-        <w:rPr>
-          <w:rFonts w:ascii="Courier New" w:hAnsi="Courier New" w:cs="Courier New"/>
-        </w:rPr>
-        <w:t>Height (y-axis)</w:t>
-      </w:r>
-    </w:p>
-    <w:p>
-      <w:pPr>
-        <w:rPr>
-          <w:rFonts w:ascii="Courier New" w:hAnsi="Courier New" w:cs="Courier New"/>
-        </w:rPr>
-      </w:pPr>
+        <w:t xml:space="preserve"> </w:t>
+      </w:r>
+      <w:r>
+        <w:rPr>
+          <w:rFonts w:ascii="Courier New" w:hAnsi="Courier New" w:cs="Courier New"/>
+        </w:rPr>
+        <w:t>//Height (y-axis)</w:t>
+      </w:r>
+    </w:p>
+    <w:p>
+      <w:pPr>
+        <w:rPr>
+          <w:rFonts w:ascii="Courier New" w:hAnsi="Courier New" w:cs="Courier New"/>
+        </w:rPr>
+      </w:pPr>
+      <w:r>
+        <w:rPr>
+          <w:rFonts w:ascii="Courier New" w:hAnsi="Courier New" w:cs="Courier New"/>
+        </w:rPr>
+        <w:t>1</w:t>
+      </w:r>
+      <w:r>
+        <w:rPr>
+          <w:rFonts w:ascii="Courier New" w:hAnsi="Courier New" w:cs="Courier New"/>
+        </w:rPr>
+        <w:t xml:space="preserve"> </w:t>
+      </w:r>
+      <w:r>
+        <w:rPr>
+          <w:rFonts w:ascii="Courier New" w:hAnsi="Courier New" w:cs="Courier New"/>
+        </w:rPr>
+        <w:t xml:space="preserve">//Number of drones. There must be </w:t>
+      </w:r>
+      <w:r>
+        <w:rPr>
+          <w:rFonts w:ascii="Courier New" w:hAnsi="Courier New" w:cs="Courier New"/>
+        </w:rPr>
+        <w:t>1</w:t>
+      </w:r>
+      <w:r>
+        <w:rPr>
+          <w:rFonts w:ascii="Courier New" w:hAnsi="Courier New" w:cs="Courier New"/>
+        </w:rPr>
+        <w:t xml:space="preserve"> drone line</w:t>
+      </w:r>
+    </w:p>
+    <w:p>
+      <w:pPr>
+        <w:rPr>
+          <w:rFonts w:ascii="Courier New" w:hAnsi="Courier New" w:cs="Courier New"/>
+        </w:rPr>
+      </w:pPr>
+      <w:r>
+        <w:rPr>
+          <w:rFonts w:ascii="Courier New" w:hAnsi="Courier New" w:cs="Courier New"/>
+        </w:rPr>
+        <w:t>3,</w:t>
+      </w:r>
       <w:proofErr w:type="gramStart"/>
       <w:r>
         <w:rPr>
           <w:rFonts w:ascii="Courier New" w:hAnsi="Courier New" w:cs="Courier New"/>
         </w:rPr>
+        <w:t>2,north</w:t>
+      </w:r>
+      <w:proofErr w:type="gramEnd"/>
+      <w:r>
+        <w:rPr>
+          <w:rFonts w:ascii="Courier New" w:hAnsi="Courier New" w:cs="Courier New"/>
+        </w:rPr>
+        <w:t>,1</w:t>
+      </w:r>
+      <w:r>
+        <w:rPr>
+          <w:rFonts w:ascii="Courier New" w:hAnsi="Courier New" w:cs="Courier New"/>
+        </w:rPr>
+        <w:t xml:space="preserve"> </w:t>
+      </w:r>
+      <w:r>
+        <w:rPr>
+          <w:rFonts w:ascii="Courier New" w:hAnsi="Courier New" w:cs="Courier New"/>
+        </w:rPr>
+        <w:t>//drone 0: x, y, direction, strategy</w:t>
+      </w:r>
+    </w:p>
+    <w:p>
+      <w:pPr>
+        <w:rPr>
+          <w:rFonts w:ascii="Courier New" w:hAnsi="Courier New" w:cs="Courier New"/>
+        </w:rPr>
+      </w:pPr>
+      <w:r>
+        <w:rPr>
+          <w:rFonts w:ascii="Courier New" w:hAnsi="Courier New" w:cs="Courier New"/>
+        </w:rPr>
         <w:t>3</w:t>
       </w:r>
       <w:r>
         <w:rPr>
           <w:rFonts w:ascii="Courier New" w:hAnsi="Courier New" w:cs="Courier New"/>
         </w:rPr>
-        <w:tab/>
-      </w:r>
-      <w:r>
-        <w:rPr>
-          <w:rFonts w:ascii="Courier New" w:hAnsi="Courier New" w:cs="Courier New"/>
-        </w:rPr>
-        <w:t>//Number of drones.</w:t>
-      </w:r>
-      <w:proofErr w:type="gramEnd"/>
-      <w:r>
-        <w:rPr>
-          <w:rFonts w:ascii="Courier New" w:hAnsi="Courier New" w:cs="Courier New"/>
-        </w:rPr>
-        <w:t xml:space="preserve"> There must be three drone lines</w:t>
-      </w:r>
-    </w:p>
-    <w:p>
-      <w:pPr>
-        <w:rPr>
-          <w:rFonts w:ascii="Courier New" w:hAnsi="Courier New" w:cs="Courier New"/>
-        </w:rPr>
-      </w:pPr>
-      <w:r>
-        <w:rPr>
-          <w:rFonts w:ascii="Courier New" w:hAnsi="Courier New" w:cs="Courier New"/>
-        </w:rPr>
-        <w:t>1,2,north</w:t>
-      </w:r>
+        <w:t xml:space="preserve"> </w:t>
+      </w:r>
+      <w:r>
+        <w:rPr>
+          <w:rFonts w:ascii="Courier New" w:hAnsi="Courier New" w:cs="Courier New"/>
+        </w:rPr>
+        <w:t>// Number of suns. There must be 3 sun lines after this.</w:t>
+      </w:r>
+    </w:p>
+    <w:p>
+      <w:pPr>
+        <w:rPr>
+          <w:rFonts w:ascii="Courier New" w:hAnsi="Courier New" w:cs="Courier New"/>
+        </w:rPr>
+      </w:pPr>
+      <w:r>
+        <w:rPr>
+          <w:rFonts w:ascii="Courier New" w:hAnsi="Courier New" w:cs="Courier New"/>
+        </w:rPr>
+        <w:t>4,3</w:t>
+      </w:r>
+      <w:r>
+        <w:rPr>
+          <w:rFonts w:ascii="Courier New" w:hAnsi="Courier New" w:cs="Courier New"/>
+        </w:rPr>
+        <w:t xml:space="preserve"> </w:t>
+      </w:r>
+      <w:r>
+        <w:rPr>
+          <w:rFonts w:ascii="Courier New" w:hAnsi="Courier New" w:cs="Courier New"/>
+        </w:rPr>
+        <w:t xml:space="preserve">// sun 0: </w:t>
+      </w:r>
+      <w:proofErr w:type="spellStart"/>
       <w:proofErr w:type="gramStart"/>
       <w:r>
         <w:rPr>
           <w:rFonts w:ascii="Courier New" w:hAnsi="Courier New" w:cs="Courier New"/>
         </w:rPr>
-        <w:t>,1</w:t>
-      </w:r>
-      <w:proofErr w:type="gramEnd"/>
-      <w:r>
-        <w:rPr>
-          <w:rFonts w:ascii="Courier New" w:hAnsi="Courier New" w:cs="Courier New"/>
-        </w:rPr>
-        <w:tab/>
-      </w:r>
-      <w:r>
-        <w:rPr>
-          <w:rFonts w:ascii="Courier New" w:hAnsi="Courier New" w:cs="Courier New"/>
-        </w:rPr>
-        <w:t>//drone 0: x, y, direction, strategy</w:t>
-      </w:r>
-    </w:p>
-    <w:p>
-      <w:pPr>
-        <w:rPr>
-          <w:rFonts w:ascii="Courier New" w:hAnsi="Courier New" w:cs="Courier New"/>
-        </w:rPr>
-      </w:pPr>
-      <w:r>
-        <w:rPr>
-          <w:rFonts w:ascii="Courier New" w:hAnsi="Courier New" w:cs="Courier New"/>
-        </w:rPr>
-        <w:t>0,1,northeast</w:t>
-      </w:r>
-      <w:proofErr w:type="gramStart"/>
-      <w:r>
-        <w:rPr>
-          <w:rFonts w:ascii="Courier New" w:hAnsi="Courier New" w:cs="Courier New"/>
-        </w:rPr>
-        <w:t>,1</w:t>
-      </w:r>
-      <w:proofErr w:type="gramEnd"/>
-      <w:r>
-        <w:rPr>
-          <w:rFonts w:ascii="Courier New" w:hAnsi="Courier New" w:cs="Courier New"/>
-        </w:rPr>
-        <w:tab/>
-      </w:r>
-      <w:r>
-        <w:rPr>
-          <w:rFonts w:ascii="Courier New" w:hAnsi="Courier New" w:cs="Courier New"/>
-        </w:rPr>
-        <w:t>//drone 1: x, y, direction, strategy</w:t>
-      </w:r>
-    </w:p>
-    <w:p>
-      <w:pPr>
-        <w:rPr>
-          <w:rFonts w:ascii="Courier New" w:hAnsi="Courier New" w:cs="Courier New"/>
-        </w:rPr>
-      </w:pPr>
-      <w:r>
-        <w:rPr>
-          <w:rFonts w:ascii="Courier New" w:hAnsi="Courier New" w:cs="Courier New"/>
-        </w:rPr>
-        <w:t>3,1,west</w:t>
-      </w:r>
-      <w:proofErr w:type="gramStart"/>
-      <w:r>
-        <w:rPr>
-          <w:rFonts w:ascii="Courier New" w:hAnsi="Courier New" w:cs="Courier New"/>
-        </w:rPr>
-        <w:t>,1</w:t>
-      </w:r>
-      <w:proofErr w:type="gramEnd"/>
-      <w:r>
-        <w:rPr>
-          <w:rFonts w:ascii="Courier New" w:hAnsi="Courier New" w:cs="Courier New"/>
-        </w:rPr>
-        <w:tab/>
-      </w:r>
-      <w:r>
-        <w:rPr>
-          <w:rFonts w:ascii="Courier New" w:hAnsi="Courier New" w:cs="Courier New"/>
-        </w:rPr>
-        <w:t>//drone 2: x, y, direction, strategy</w:t>
-      </w:r>
-    </w:p>
-    <w:p>
-      <w:pPr>
-        <w:rPr>
-          <w:rFonts w:ascii="Courier New" w:hAnsi="Courier New" w:cs="Courier New"/>
-        </w:rPr>
-      </w:pPr>
-      <w:proofErr w:type="gramStart"/>
-      <w:r>
-        <w:rPr>
-          <w:rFonts w:ascii="Courier New" w:hAnsi="Courier New" w:cs="Courier New"/>
-        </w:rPr>
-        <w:t>3</w:t>
-      </w:r>
-      <w:r>
-        <w:rPr>
-          <w:rFonts w:ascii="Courier New" w:hAnsi="Courier New" w:cs="Courier New"/>
-        </w:rPr>
-        <w:tab/>
-      </w:r>
-      <w:r>
-        <w:rPr>
-          <w:rFonts w:ascii="Courier New" w:hAnsi="Courier New" w:cs="Courier New"/>
-        </w:rPr>
-        <w:t>// Number of suns.</w:t>
-      </w:r>
-      <w:proofErr w:type="gramEnd"/>
-      <w:r>
-        <w:rPr>
-          <w:rFonts w:ascii="Courier New" w:hAnsi="Courier New" w:cs="Courier New"/>
-        </w:rPr>
-        <w:t xml:space="preserve"> There must be 3 sun lines after this.</w:t>
-      </w:r>
-    </w:p>
-    <w:p>
-      <w:pPr>
-        <w:rPr>
-          <w:rFonts w:ascii="Courier New" w:hAnsi="Courier New" w:cs="Courier New"/>
-        </w:rPr>
-      </w:pPr>
-      <w:r>
-        <w:rPr>
-          <w:rFonts w:ascii="Courier New" w:hAnsi="Courier New" w:cs="Courier New"/>
-        </w:rPr>
-        <w:t>1,1</w:t>
-      </w:r>
-      <w:r>
-        <w:rPr>
-          <w:rFonts w:ascii="Courier New" w:hAnsi="Courier New" w:cs="Courier New"/>
-        </w:rPr>
-        <w:tab/>
-      </w:r>
-      <w:r>
-        <w:rPr>
-          <w:rFonts w:ascii="Courier New" w:hAnsi="Courier New" w:cs="Courier New"/>
-        </w:rPr>
-        <w:t>//</w:t>
-      </w:r>
-      <w:r>
-        <w:rPr>
-          <w:rFonts w:ascii="Courier New" w:hAnsi="Courier New" w:cs="Courier New"/>
-        </w:rPr>
-        <w:t xml:space="preserve"> </w:t>
-      </w:r>
-      <w:r>
-        <w:rPr>
-          <w:rFonts w:ascii="Courier New" w:hAnsi="Courier New" w:cs="Courier New"/>
-        </w:rPr>
-        <w:t xml:space="preserve">sun 0: </w:t>
-      </w:r>
-      <w:proofErr w:type="spellStart"/>
-      <w:r>
-        <w:rPr>
-          <w:rFonts w:ascii="Courier New" w:hAnsi="Courier New" w:cs="Courier New"/>
-        </w:rPr>
-        <w:t>x</w:t>
-      </w:r>
-      <w:proofErr w:type="gramStart"/>
-      <w:r>
-        <w:rPr>
-          <w:rFonts w:ascii="Courier New" w:hAnsi="Courier New" w:cs="Courier New"/>
-        </w:rPr>
-        <w:t>,y</w:t>
+        <w:t>x,y</w:t>
       </w:r>
       <w:proofErr w:type="spellEnd"/>
       <w:proofErr w:type="gramEnd"/>
@@ -1378,19 +1226,7 @@
         <w:rPr>
           <w:rFonts w:ascii="Courier New" w:hAnsi="Courier New" w:cs="Courier New"/>
         </w:rPr>
-        <w:t>1,3</w:t>
-      </w:r>
-      <w:r>
-        <w:rPr>
-          <w:rFonts w:ascii="Courier New" w:hAnsi="Courier New" w:cs="Courier New"/>
-        </w:rPr>
-        <w:tab/>
-      </w:r>
-      <w:r>
-        <w:rPr>
-          <w:rFonts w:ascii="Courier New" w:hAnsi="Courier New" w:cs="Courier New"/>
-        </w:rPr>
-        <w:t>//</w:t>
+        <w:t>0,2</w:t>
       </w:r>
       <w:r>
         <w:rPr>
@@ -1402,21 +1238,27 @@
         <w:rPr>
           <w:rFonts w:ascii="Courier New" w:hAnsi="Courier New" w:cs="Courier New"/>
         </w:rPr>
-        <w:t xml:space="preserve">sun 1: </w:t>
+        <w:t xml:space="preserve">// sun </w:t>
+      </w:r>
+      <w:r>
+        <w:rPr>
+          <w:rFonts w:ascii="Courier New" w:hAnsi="Courier New" w:cs="Courier New"/>
+        </w:rPr>
+        <w:t>1</w:t>
+      </w:r>
+      <w:r>
+        <w:rPr>
+          <w:rFonts w:ascii="Courier New" w:hAnsi="Courier New" w:cs="Courier New"/>
+        </w:rPr>
+        <w:t xml:space="preserve">: </w:t>
       </w:r>
       <w:proofErr w:type="spellStart"/>
-      <w:r>
-        <w:rPr>
-          <w:rFonts w:ascii="Courier New" w:hAnsi="Courier New" w:cs="Courier New"/>
-        </w:rPr>
-        <w:t>x</w:t>
-      </w:r>
       <w:proofErr w:type="gramStart"/>
       <w:r>
         <w:rPr>
           <w:rFonts w:ascii="Courier New" w:hAnsi="Courier New" w:cs="Courier New"/>
         </w:rPr>
-        <w:t>,y</w:t>
+        <w:t>x,y</w:t>
       </w:r>
       <w:proofErr w:type="spellEnd"/>
       <w:proofErr w:type="gramEnd"/>
@@ -1437,33 +1279,39 @@
         <w:rPr>
           <w:rFonts w:ascii="Courier New" w:hAnsi="Courier New" w:cs="Courier New"/>
         </w:rPr>
-        <w:t>3,0</w:t>
-      </w:r>
-      <w:r>
-        <w:rPr>
-          <w:rFonts w:ascii="Courier New" w:hAnsi="Courier New" w:cs="Courier New"/>
-        </w:rPr>
-        <w:tab/>
-      </w:r>
-      <w:r>
-        <w:rPr>
-          <w:rFonts w:ascii="Courier New" w:hAnsi="Courier New" w:cs="Courier New"/>
-        </w:rPr>
-        <w:t xml:space="preserve">// sun 2: </w:t>
+        <w:t>1,4</w:t>
+      </w:r>
+      <w:r>
+        <w:rPr>
+          <w:rFonts w:ascii="Courier New" w:hAnsi="Courier New" w:cs="Courier New"/>
+        </w:rPr>
+        <w:t xml:space="preserve"> </w:t>
+      </w:r>
+      <w:r>
+        <w:rPr>
+          <w:rFonts w:ascii="Courier New" w:hAnsi="Courier New" w:cs="Courier New"/>
+        </w:rPr>
+        <w:t xml:space="preserve">// sun </w:t>
+      </w:r>
+      <w:r>
+        <w:rPr>
+          <w:rFonts w:ascii="Courier New" w:hAnsi="Courier New" w:cs="Courier New"/>
+        </w:rPr>
+        <w:t>2</w:t>
+      </w:r>
+      <w:r>
+        <w:rPr>
+          <w:rFonts w:ascii="Courier New" w:hAnsi="Courier New" w:cs="Courier New"/>
+        </w:rPr>
+        <w:t xml:space="preserve">: </w:t>
       </w:r>
       <w:proofErr w:type="spellStart"/>
-      <w:r>
-        <w:rPr>
-          <w:rFonts w:ascii="Courier New" w:hAnsi="Courier New" w:cs="Courier New"/>
-        </w:rPr>
-        <w:t>x</w:t>
-      </w:r>
       <w:proofErr w:type="gramStart"/>
       <w:r>
         <w:rPr>
           <w:rFonts w:ascii="Courier New" w:hAnsi="Courier New" w:cs="Courier New"/>
         </w:rPr>
-        <w:t>,y</w:t>
+        <w:t>x,y</w:t>
       </w:r>
       <w:proofErr w:type="spellEnd"/>
       <w:proofErr w:type="gramEnd"/>
@@ -1484,38 +1332,183 @@
         <w:rPr>
           <w:rFonts w:ascii="Courier New" w:hAnsi="Courier New" w:cs="Courier New"/>
         </w:rPr>
+        <w:t>100</w:t>
+      </w:r>
+      <w:r>
+        <w:rPr>
+          <w:rFonts w:ascii="Courier New" w:hAnsi="Courier New" w:cs="Courier New"/>
+        </w:rPr>
+        <w:t xml:space="preserve"> </w:t>
+      </w:r>
+      <w:r>
+        <w:rPr>
+          <w:rFonts w:ascii="Courier New" w:hAnsi="Courier New" w:cs="Courier New"/>
+        </w:rPr>
+        <w:t>// Max number of turns</w:t>
+      </w:r>
+    </w:p>
+    <w:p>
+      <w:pPr>
+        <w:rPr>
+          <w:rFonts w:ascii="Courier New" w:hAnsi="Courier New" w:cs="Courier New"/>
+        </w:rPr>
+      </w:pPr>
+      <w:r>
+        <w:rPr>
+          <w:rFonts w:ascii="Courier New" w:hAnsi="Courier New" w:cs="Courier New"/>
+        </w:rPr>
+        <w:t>2</w:t>
+      </w:r>
+      <w:r>
+        <w:rPr>
+          <w:rFonts w:ascii="Courier New" w:hAnsi="Courier New" w:cs="Courier New"/>
+        </w:rPr>
+        <w:t xml:space="preserve"> </w:t>
+      </w:r>
+      <w:r>
+        <w:rPr>
+          <w:rFonts w:ascii="Courier New" w:hAnsi="Courier New" w:cs="Courier New"/>
+        </w:rPr>
+        <w:t xml:space="preserve">// </w:t>
+      </w:r>
+      <w:r>
+        <w:rPr>
+          <w:rFonts w:ascii="Courier New" w:hAnsi="Courier New" w:cs="Courier New"/>
+        </w:rPr>
+        <w:t>File format version. This is where it diverges from the legacy format. 2 is the latest format version</w:t>
+      </w:r>
+    </w:p>
+    <w:p>
+      <w:pPr>
+        <w:rPr>
+          <w:rFonts w:ascii="Courier New" w:hAnsi="Courier New" w:cs="Courier New"/>
+        </w:rPr>
+      </w:pPr>
+      <w:r>
+        <w:rPr>
+          <w:rFonts w:ascii="Courier New" w:hAnsi="Courier New" w:cs="Courier New"/>
+        </w:rPr>
+        <w:t>-1</w:t>
+      </w:r>
+      <w:r>
+        <w:rPr>
+          <w:rFonts w:ascii="Courier New" w:hAnsi="Courier New" w:cs="Courier New"/>
+        </w:rPr>
+        <w:t xml:space="preserve"> // Not Used. Should be -1</w:t>
+      </w:r>
+    </w:p>
+    <w:p>
+      <w:pPr>
+        <w:rPr>
+          <w:rFonts w:ascii="Courier New" w:hAnsi="Courier New" w:cs="Courier New"/>
+        </w:rPr>
+      </w:pPr>
+      <w:r>
+        <w:rPr>
+          <w:rFonts w:ascii="Courier New" w:hAnsi="Courier New" w:cs="Courier New"/>
+        </w:rPr>
+        <w:t>2</w:t>
+      </w:r>
+      <w:r>
+        <w:rPr>
+          <w:rFonts w:ascii="Courier New" w:hAnsi="Courier New" w:cs="Courier New"/>
+        </w:rPr>
+        <w:t xml:space="preserve"> // Current turn</w:t>
+      </w:r>
+    </w:p>
+    <w:p>
+      <w:pPr>
+        <w:rPr>
+          <w:rFonts w:ascii="Courier New" w:hAnsi="Courier New" w:cs="Courier New"/>
+        </w:rPr>
+      </w:pPr>
+      <w:r>
+        <w:rPr>
+          <w:rFonts w:ascii="Courier New" w:hAnsi="Courier New" w:cs="Courier New"/>
+        </w:rPr>
+        <w:t>2000</w:t>
+      </w:r>
+      <w:r>
+        <w:rPr>
+          <w:rFonts w:ascii="Courier New" w:hAnsi="Courier New" w:cs="Courier New"/>
+        </w:rPr>
+        <w:t xml:space="preserve"> // Fuel. One line for each drone. </w:t>
+      </w:r>
+    </w:p>
+    <w:p>
+      <w:pPr>
+        <w:rPr>
+          <w:rFonts w:ascii="Courier New" w:hAnsi="Courier New" w:cs="Courier New"/>
+        </w:rPr>
+      </w:pPr>
+      <w:r>
+        <w:rPr>
+          <w:rFonts w:ascii="Courier New" w:hAnsi="Courier New" w:cs="Courier New"/>
+        </w:rPr>
+        <w:t>2</w:t>
+      </w:r>
+      <w:r>
+        <w:rPr>
+          <w:rFonts w:ascii="Courier New" w:hAnsi="Courier New" w:cs="Courier New"/>
+        </w:rPr>
+        <w:t xml:space="preserve"> // Charge rate</w:t>
+      </w:r>
+    </w:p>
+    <w:p>
+      <w:pPr>
+        <w:rPr>
+          <w:rFonts w:ascii="Courier New" w:hAnsi="Courier New" w:cs="Courier New"/>
+        </w:rPr>
+      </w:pPr>
+      <w:r>
+        <w:rPr>
+          <w:rFonts w:ascii="Courier New" w:hAnsi="Courier New" w:cs="Courier New"/>
+        </w:rPr>
         <w:t>3</w:t>
       </w:r>
       <w:r>
         <w:rPr>
           <w:rFonts w:ascii="Courier New" w:hAnsi="Courier New" w:cs="Courier New"/>
         </w:rPr>
-        <w:t xml:space="preserve"> </w:t>
-      </w:r>
-      <w:r>
-        <w:rPr>
-          <w:rFonts w:ascii="Courier New" w:hAnsi="Courier New" w:cs="Courier New"/>
-        </w:rPr>
-        <w:tab/>
-        <w:t>//</w:t>
-      </w:r>
-      <w:r>
-        <w:rPr>
-          <w:rFonts w:ascii="Courier New" w:hAnsi="Courier New" w:cs="Courier New"/>
-        </w:rPr>
-        <w:t xml:space="preserve"> </w:t>
-      </w:r>
-      <w:r>
-        <w:rPr>
-          <w:rFonts w:ascii="Courier New" w:hAnsi="Courier New" w:cs="Courier New"/>
-        </w:rPr>
-        <w:t>Ma</w:t>
-      </w:r>
-      <w:r>
-        <w:rPr>
-          <w:rFonts w:ascii="Courier New" w:hAnsi="Courier New" w:cs="Courier New"/>
-        </w:rPr>
-        <w:t>x number of turns</w:t>
+        <w:t xml:space="preserve"> // Gallons per thrust</w:t>
+      </w:r>
+    </w:p>
+    <w:p>
+      <w:pPr>
+        <w:rPr>
+          <w:rFonts w:ascii="Courier New" w:hAnsi="Courier New" w:cs="Courier New"/>
+        </w:rPr>
+      </w:pPr>
+      <w:r>
+        <w:rPr>
+          <w:rFonts w:ascii="Courier New" w:hAnsi="Courier New" w:cs="Courier New"/>
+        </w:rPr>
+        <w:t>2</w:t>
+      </w:r>
+      <w:r>
+        <w:rPr>
+          <w:rFonts w:ascii="Courier New" w:hAnsi="Courier New" w:cs="Courier New"/>
+        </w:rPr>
+        <w:t xml:space="preserve"> // Gallons per turn</w:t>
+      </w:r>
+    </w:p>
+    <w:p>
+      <w:pPr>
+        <w:rPr>
+          <w:rFonts w:ascii="Courier New" w:hAnsi="Courier New" w:cs="Courier New"/>
+        </w:rPr>
+      </w:pPr>
+      <w:r>
+        <w:rPr>
+          <w:rFonts w:ascii="Courier New" w:hAnsi="Courier New" w:cs="Courier New"/>
+        </w:rPr>
+        <w:t>1</w:t>
+      </w:r>
+      <w:r>
+        <w:rPr>
+          <w:rFonts w:ascii="Courier New" w:hAnsi="Courier New" w:cs="Courier New"/>
+        </w:rPr>
+        <w:t xml:space="preserve"> // Gallons per scan</w:t>
       </w:r>
     </w:p>
     <w:p>
@@ -1534,89 +1527,132 @@
         <w:rPr>
           <w:rFonts w:ascii="Courier New" w:hAnsi="Courier New" w:cs="Courier New"/>
         </w:rPr>
-        <w:tab/>
-        <w:t>// Turn to stop and save</w:t>
-      </w:r>
-    </w:p>
-    <w:p>
-      <w:pPr>
-        <w:rPr>
-          <w:rFonts w:ascii="Courier New" w:hAnsi="Courier New" w:cs="Courier New"/>
-        </w:rPr>
-      </w:pPr>
-      <w:r>
-        <w:rPr>
-          <w:rFonts w:ascii="Courier New" w:hAnsi="Courier New" w:cs="Courier New"/>
-        </w:rPr>
-        <w:t>0</w:t>
-      </w:r>
-      <w:r>
-        <w:rPr>
-          <w:rFonts w:ascii="Courier New" w:hAnsi="Courier New" w:cs="Courier New"/>
-        </w:rPr>
-        <w:tab/>
-        <w:t>// current turn</w:t>
-      </w:r>
-    </w:p>
-    <w:p>
-      <w:pPr>
-        <w:rPr>
-          <w:rFonts w:ascii="Courier New" w:hAnsi="Courier New" w:cs="Courier New"/>
-        </w:rPr>
-      </w:pPr>
-      <w:r>
-        <w:rPr>
-          <w:rFonts w:ascii="Courier New" w:hAnsi="Courier New" w:cs="Courier New"/>
-        </w:rPr>
-        <w:t>10</w:t>
-      </w:r>
-      <w:r>
-        <w:rPr>
-          <w:rFonts w:ascii="Courier New" w:hAnsi="Courier New" w:cs="Courier New"/>
-        </w:rPr>
-        <w:tab/>
-        <w:t>// Fuel for drone 0</w:t>
-      </w:r>
-    </w:p>
-    <w:p>
-      <w:pPr>
-        <w:rPr>
-          <w:rFonts w:ascii="Courier New" w:hAnsi="Courier New" w:cs="Courier New"/>
-        </w:rPr>
-      </w:pPr>
-      <w:r>
-        <w:rPr>
-          <w:rFonts w:ascii="Courier New" w:hAnsi="Courier New" w:cs="Courier New"/>
-        </w:rPr>
-        <w:t>5</w:t>
-      </w:r>
-      <w:r>
-        <w:rPr>
-          <w:rFonts w:ascii="Courier New" w:hAnsi="Courier New" w:cs="Courier New"/>
-        </w:rPr>
-        <w:tab/>
-        <w:t>// Fuel for drone 1</w:t>
-      </w:r>
-    </w:p>
-    <w:p>
-      <w:pPr>
-        <w:rPr>
-          <w:rFonts w:ascii="Courier New" w:hAnsi="Courier New" w:cs="Courier New"/>
-        </w:rPr>
-      </w:pPr>
-      <w:r>
-        <w:rPr>
-          <w:rFonts w:ascii="Courier New" w:hAnsi="Courier New" w:cs="Courier New"/>
-        </w:rPr>
-        <w:t>0</w:t>
-      </w:r>
-      <w:r>
-        <w:rPr>
-          <w:rFonts w:ascii="Courier New" w:hAnsi="Courier New" w:cs="Courier New"/>
-        </w:rPr>
-        <w:tab/>
-        <w:t>// Fuel for drone 2</w:t>
-      </w:r>
+        <w:t xml:space="preserve"> // Gallons per pass</w:t>
+      </w:r>
+    </w:p>
+    <w:p>
+      <w:pPr>
+        <w:rPr>
+          <w:rFonts w:ascii="Courier New" w:hAnsi="Courier New" w:cs="Courier New"/>
+        </w:rPr>
+      </w:pPr>
+      <w:r>
+        <w:rPr>
+          <w:rFonts w:ascii="Courier New" w:hAnsi="Courier New" w:cs="Courier New"/>
+        </w:rPr>
+        <w:t>2</w:t>
+      </w:r>
+      <w:r>
+        <w:rPr>
+          <w:rFonts w:ascii="Courier New" w:hAnsi="Courier New" w:cs="Courier New"/>
+        </w:rPr>
+        <w:t xml:space="preserve"> // # of explored spaces. Must have one line per space</w:t>
+      </w:r>
+    </w:p>
+    <w:p>
+      <w:pPr>
+        <w:rPr>
+          <w:rFonts w:ascii="Courier New" w:hAnsi="Courier New" w:cs="Courier New"/>
+        </w:rPr>
+      </w:pPr>
+      <w:r>
+        <w:rPr>
+          <w:rFonts w:ascii="Courier New" w:hAnsi="Courier New" w:cs="Courier New"/>
+        </w:rPr>
+        <w:t>2,3</w:t>
+      </w:r>
+      <w:r>
+        <w:rPr>
+          <w:rFonts w:ascii="Courier New" w:hAnsi="Courier New" w:cs="Courier New"/>
+        </w:rPr>
+        <w:t xml:space="preserve"> // Explored space</w:t>
+      </w:r>
+    </w:p>
+    <w:p>
+      <w:pPr>
+        <w:rPr>
+          <w:rFonts w:ascii="Courier New" w:hAnsi="Courier New" w:cs="Courier New"/>
+        </w:rPr>
+      </w:pPr>
+      <w:r>
+        <w:rPr>
+          <w:rFonts w:ascii="Courier New" w:hAnsi="Courier New" w:cs="Courier New"/>
+        </w:rPr>
+        <w:lastRenderedPageBreak/>
+        <w:t>3,2</w:t>
+      </w:r>
+      <w:r>
+        <w:rPr>
+          <w:rFonts w:ascii="Courier New" w:hAnsi="Courier New" w:cs="Courier New"/>
+        </w:rPr>
+        <w:t xml:space="preserve"> // Explored space</w:t>
+      </w:r>
+    </w:p>
+    <w:p>
+      <w:pPr>
+        <w:rPr>
+          <w:rFonts w:ascii="Courier New" w:hAnsi="Courier New" w:cs="Courier New"/>
+        </w:rPr>
+      </w:pPr>
+      <w:r>
+        <w:rPr>
+          <w:rFonts w:ascii="Courier New" w:hAnsi="Courier New" w:cs="Courier New"/>
+        </w:rPr>
+        <w:t>2</w:t>
+      </w:r>
+      <w:r>
+        <w:rPr>
+          <w:rFonts w:ascii="Courier New" w:hAnsi="Courier New" w:cs="Courier New"/>
+        </w:rPr>
+        <w:t xml:space="preserve"> // # of Known space. Must have one line per space</w:t>
+      </w:r>
+    </w:p>
+    <w:p>
+      <w:pPr>
+        <w:rPr>
+          <w:rFonts w:ascii="Courier New" w:hAnsi="Courier New" w:cs="Courier New"/>
+        </w:rPr>
+      </w:pPr>
+      <w:r>
+        <w:rPr>
+          <w:rFonts w:ascii="Courier New" w:hAnsi="Courier New" w:cs="Courier New"/>
+        </w:rPr>
+        <w:t>2,3</w:t>
+      </w:r>
+      <w:r>
+        <w:rPr>
+          <w:rFonts w:ascii="Courier New" w:hAnsi="Courier New" w:cs="Courier New"/>
+        </w:rPr>
+        <w:t xml:space="preserve"> // Known space</w:t>
+      </w:r>
+    </w:p>
+    <w:p>
+      <w:pPr>
+        <w:rPr>
+          <w:rFonts w:ascii="Courier New" w:hAnsi="Courier New" w:cs="Courier New"/>
+        </w:rPr>
+      </w:pPr>
+      <w:r>
+        <w:rPr>
+          <w:rFonts w:ascii="Courier New" w:hAnsi="Courier New" w:cs="Courier New"/>
+        </w:rPr>
+        <w:t>3,2</w:t>
+      </w:r>
+      <w:r>
+        <w:rPr>
+          <w:rFonts w:ascii="Courier New" w:hAnsi="Courier New" w:cs="Courier New"/>
+        </w:rPr>
+        <w:t xml:space="preserve"> // Known space</w:t>
+      </w:r>
+    </w:p>
+    <w:p>
+      <w:pPr>
+        <w:rPr>
+          <w:rFonts w:ascii="Courier New" w:hAnsi="Courier New" w:cs="Courier New"/>
+        </w:rPr>
+      </w:pPr>
+      <w:bookmarkStart w:id="0" w:name="_GoBack"/>
+      <w:bookmarkEnd w:id="0"/>
     </w:p>
     <w:sectPr>
       <w:pgSz w:w="12240" w:h="15840"/>
@@ -1629,8 +1665,8 @@
 </file>
 
 <file path=word/numbering.xml><?xml version="1.0" encoding="utf-8"?>
-<w:numbering xmlns:wpc="http://schemas.microsoft.com/office/word/2010/wordprocessingCanvas" xmlns:mo="http://schemas.microsoft.com/office/mac/office/2008/main" xmlns:mc="http://schemas.openxmlformats.org/markup-compatibility/2006" xmlns:mv="urn:schemas-microsoft-com:mac:vml" xmlns:o="urn:schemas-microsoft-com:office:office" xmlns:r="http://schemas.openxmlformats.org/officeDocument/2006/relationships" xmlns:m="http://schemas.openxmlformats.org/officeDocument/2006/math" xmlns:v="urn:schemas-microsoft-com:vml" xmlns:wp14="http://schemas.microsoft.com/office/word/2010/wordprocessingDrawing" xmlns:wp="http://schemas.openxmlformats.org/drawingml/2006/wordprocessingDrawing" xmlns:w10="urn:schemas-microsoft-com:office:word" xmlns:w="http://schemas.openxmlformats.org/wordprocessingml/2006/main" xmlns:w14="http://schemas.microsoft.com/office/word/2010/wordml" xmlns:wpg="http://schemas.microsoft.com/office/word/2010/wordprocessingGroup" xmlns:wpi="http://schemas.microsoft.com/office/word/2010/wordprocessingInk" xmlns:wne="http://schemas.microsoft.com/office/word/2006/wordml" xmlns:wps="http://schemas.microsoft.com/office/word/2010/wordprocessingShape" mc:Ignorable="w14 wp14">
-  <w:abstractNum w:abstractNumId="0">
+<w:numbering xmlns:wpc="http://schemas.microsoft.com/office/word/2010/wordprocessingCanvas" xmlns:cx="http://schemas.microsoft.com/office/drawing/2014/chartex" xmlns:cx1="http://schemas.microsoft.com/office/drawing/2015/9/8/chartex" xmlns:cx2="http://schemas.microsoft.com/office/drawing/2015/10/21/chartex" xmlns:cx3="http://schemas.microsoft.com/office/drawing/2016/5/9/chartex" xmlns:cx4="http://schemas.microsoft.com/office/drawing/2016/5/10/chartex" xmlns:cx5="http://schemas.microsoft.com/office/drawing/2016/5/11/chartex" xmlns:cx6="http://schemas.microsoft.com/office/drawing/2016/5/12/chartex" xmlns:cx7="http://schemas.microsoft.com/office/drawing/2016/5/13/chartex" xmlns:cx8="http://schemas.microsoft.com/office/drawing/2016/5/14/chartex" xmlns:mc="http://schemas.openxmlformats.org/markup-compatibility/2006" xmlns:aink="http://schemas.microsoft.com/office/drawing/2016/ink" xmlns:am3d="http://schemas.microsoft.com/office/drawing/2017/model3d" xmlns:o="urn:schemas-microsoft-com:office:office" xmlns:r="http://schemas.openxmlformats.org/officeDocument/2006/relationships" xmlns:m="http://schemas.openxmlformats.org/officeDocument/2006/math" xmlns:v="urn:schemas-microsoft-com:vml" xmlns:wp14="http://schemas.microsoft.com/office/word/2010/wordprocessingDrawing" xmlns:wp="http://schemas.openxmlformats.org/drawingml/2006/wordprocessingDrawing" xmlns:w10="urn:schemas-microsoft-com:office:word" xmlns:w="http://schemas.openxmlformats.org/wordprocessingml/2006/main" xmlns:w14="http://schemas.microsoft.com/office/word/2010/wordml" xmlns:w15="http://schemas.microsoft.com/office/word/2012/wordml" xmlns:w16cid="http://schemas.microsoft.com/office/word/2016/wordml/cid" xmlns:w16se="http://schemas.microsoft.com/office/word/2015/wordml/symex" xmlns:wpg="http://schemas.microsoft.com/office/word/2010/wordprocessingGroup" xmlns:wpi="http://schemas.microsoft.com/office/word/2010/wordprocessingInk" xmlns:wne="http://schemas.microsoft.com/office/word/2006/wordml" xmlns:wps="http://schemas.microsoft.com/office/word/2010/wordprocessingShape" mc:Ignorable="w14 w15 w16se w16cid wp14">
+  <w:abstractNum w:abstractNumId="0" w15:restartNumberingAfterBreak="0">
     <w:nsid w:val="48105DE0"/>
     <w:multiLevelType w:val="hybridMultilevel"/>
     <w:tmpl w:val="348085B8"/>
@@ -1750,7 +1786,7 @@
 </file>
 
 <file path=word/styles.xml><?xml version="1.0" encoding="utf-8"?>
-<w:styles xmlns:mc="http://schemas.openxmlformats.org/markup-compatibility/2006" xmlns:r="http://schemas.openxmlformats.org/officeDocument/2006/relationships" xmlns:w="http://schemas.openxmlformats.org/wordprocessingml/2006/main" xmlns:w14="http://schemas.microsoft.com/office/word/2010/wordml" mc:Ignorable="w14">
+<w:styles xmlns:mc="http://schemas.openxmlformats.org/markup-compatibility/2006" xmlns:r="http://schemas.openxmlformats.org/officeDocument/2006/relationships" xmlns:w="http://schemas.openxmlformats.org/wordprocessingml/2006/main" xmlns:w14="http://schemas.microsoft.com/office/word/2010/wordml" xmlns:w15="http://schemas.microsoft.com/office/word/2012/wordml" xmlns:w16cid="http://schemas.microsoft.com/office/word/2016/wordml/cid" xmlns:w16se="http://schemas.microsoft.com/office/word/2015/wordml/symex" mc:Ignorable="w14 w15 w16se w16cid">
   <w:docDefaults>
     <w:rPrDefault>
       <w:rPr>
@@ -1766,153 +1802,379 @@
       </w:pPr>
     </w:pPrDefault>
   </w:docDefaults>
-  <w:latentStyles w:defLockedState="0" w:defUIPriority="99" w:defSemiHidden="1" w:defUnhideWhenUsed="1" w:defQFormat="0" w:count="276">
-    <w:lsdException w:name="Normal" w:semiHidden="0" w:uiPriority="0" w:unhideWhenUsed="0" w:qFormat="1"/>
-    <w:lsdException w:name="heading 1" w:semiHidden="0" w:uiPriority="9" w:unhideWhenUsed="0" w:qFormat="1"/>
-    <w:lsdException w:name="heading 2" w:uiPriority="9" w:qFormat="1"/>
-    <w:lsdException w:name="heading 3" w:uiPriority="9" w:qFormat="1"/>
-    <w:lsdException w:name="heading 4" w:uiPriority="9" w:qFormat="1"/>
-    <w:lsdException w:name="heading 5" w:uiPriority="9" w:qFormat="1"/>
-    <w:lsdException w:name="heading 6" w:uiPriority="9" w:qFormat="1"/>
-    <w:lsdException w:name="heading 7" w:uiPriority="9" w:qFormat="1"/>
-    <w:lsdException w:name="heading 8" w:uiPriority="9" w:qFormat="1"/>
-    <w:lsdException w:name="heading 9" w:uiPriority="9" w:qFormat="1"/>
-    <w:lsdException w:name="toc 1" w:uiPriority="39"/>
-    <w:lsdException w:name="toc 2" w:uiPriority="39"/>
-    <w:lsdException w:name="toc 3" w:uiPriority="39"/>
-    <w:lsdException w:name="toc 4" w:uiPriority="39"/>
-    <w:lsdException w:name="toc 5" w:uiPriority="39"/>
-    <w:lsdException w:name="toc 6" w:uiPriority="39"/>
-    <w:lsdException w:name="toc 7" w:uiPriority="39"/>
-    <w:lsdException w:name="toc 8" w:uiPriority="39"/>
-    <w:lsdException w:name="toc 9" w:uiPriority="39"/>
-    <w:lsdException w:name="caption" w:uiPriority="35" w:qFormat="1"/>
-    <w:lsdException w:name="Title" w:semiHidden="0" w:uiPriority="10" w:unhideWhenUsed="0" w:qFormat="1"/>
-    <w:lsdException w:name="Default Paragraph Font" w:uiPriority="1"/>
-    <w:lsdException w:name="Subtitle" w:semiHidden="0" w:uiPriority="11" w:unhideWhenUsed="0" w:qFormat="1"/>
-    <w:lsdException w:name="Strong" w:semiHidden="0" w:uiPriority="22" w:unhideWhenUsed="0" w:qFormat="1"/>
-    <w:lsdException w:name="Emphasis" w:semiHidden="0" w:uiPriority="20" w:unhideWhenUsed="0" w:qFormat="1"/>
-    <w:lsdException w:name="Table Grid" w:semiHidden="0" w:uiPriority="39" w:unhideWhenUsed="0"/>
-    <w:lsdException w:name="Note Level 1" w:semiHidden="0" w:unhideWhenUsed="0"/>
-    <w:lsdException w:name="Note Level 2" w:semiHidden="0" w:unhideWhenUsed="0"/>
-    <w:lsdException w:name="Note Level 3" w:semiHidden="0" w:unhideWhenUsed="0"/>
-    <w:lsdException w:name="Note Level 4" w:semiHidden="0" w:unhideWhenUsed="0"/>
-    <w:lsdException w:name="Note Level 5" w:semiHidden="0" w:unhideWhenUsed="0"/>
-    <w:lsdException w:name="Note Level 6" w:semiHidden="0" w:unhideWhenUsed="0"/>
-    <w:lsdException w:name="Note Level 7" w:semiHidden="0" w:unhideWhenUsed="0"/>
-    <w:lsdException w:name="Note Level 8" w:semiHidden="0" w:unhideWhenUsed="0"/>
-    <w:lsdException w:name="Note Level 9" w:semiHidden="0" w:unhideWhenUsed="0"/>
-    <w:lsdException w:name="Placeholder Text" w:unhideWhenUsed="0"/>
-    <w:lsdException w:name="No Spacing" w:semiHidden="0" w:uiPriority="1" w:unhideWhenUsed="0" w:qFormat="1"/>
-    <w:lsdException w:name="Light Shading" w:semiHidden="0" w:uiPriority="60" w:unhideWhenUsed="0"/>
-    <w:lsdException w:name="Light List" w:semiHidden="0" w:uiPriority="61" w:unhideWhenUsed="0"/>
-    <w:lsdException w:name="Light Grid" w:semiHidden="0" w:uiPriority="62" w:unhideWhenUsed="0"/>
-    <w:lsdException w:name="Medium Shading 1" w:semiHidden="0" w:uiPriority="63" w:unhideWhenUsed="0"/>
-    <w:lsdException w:name="Medium Shading 2" w:semiHidden="0" w:uiPriority="64" w:unhideWhenUsed="0"/>
-    <w:lsdException w:name="Medium List 1" w:semiHidden="0" w:uiPriority="65" w:unhideWhenUsed="0"/>
-    <w:lsdException w:name="Medium List 2" w:semiHidden="0" w:uiPriority="66" w:unhideWhenUsed="0"/>
-    <w:lsdException w:name="Medium Grid 1" w:semiHidden="0" w:uiPriority="67" w:unhideWhenUsed="0"/>
-    <w:lsdException w:name="Medium Grid 2" w:semiHidden="0" w:uiPriority="68" w:unhideWhenUsed="0"/>
-    <w:lsdException w:name="Medium Grid 3" w:semiHidden="0" w:uiPriority="69" w:unhideWhenUsed="0"/>
-    <w:lsdException w:name="Dark List" w:semiHidden="0" w:uiPriority="70" w:unhideWhenUsed="0"/>
-    <w:lsdException w:name="Colorful Shading" w:semiHidden="0" w:uiPriority="71" w:unhideWhenUsed="0"/>
-    <w:lsdException w:name="Colorful List" w:semiHidden="0" w:uiPriority="72" w:unhideWhenUsed="0"/>
-    <w:lsdException w:name="Colorful Grid" w:semiHidden="0" w:uiPriority="73" w:unhideWhenUsed="0"/>
-    <w:lsdException w:name="Light Shading Accent 1" w:semiHidden="0" w:uiPriority="60" w:unhideWhenUsed="0"/>
-    <w:lsdException w:name="Light List Accent 1" w:semiHidden="0" w:uiPriority="61" w:unhideWhenUsed="0"/>
-    <w:lsdException w:name="Light Grid Accent 1" w:semiHidden="0" w:uiPriority="62" w:unhideWhenUsed="0"/>
-    <w:lsdException w:name="Medium Shading 1 Accent 1" w:semiHidden="0" w:uiPriority="63" w:unhideWhenUsed="0"/>
-    <w:lsdException w:name="Medium Shading 2 Accent 1" w:semiHidden="0" w:uiPriority="64" w:unhideWhenUsed="0"/>
-    <w:lsdException w:name="Medium List 1 Accent 1" w:semiHidden="0" w:uiPriority="65" w:unhideWhenUsed="0"/>
-    <w:lsdException w:name="Revision" w:unhideWhenUsed="0"/>
-    <w:lsdException w:name="List Paragraph" w:semiHidden="0" w:uiPriority="34" w:unhideWhenUsed="0" w:qFormat="1"/>
-    <w:lsdException w:name="Quote" w:semiHidden="0" w:uiPriority="29" w:unhideWhenUsed="0" w:qFormat="1"/>
-    <w:lsdException w:name="Intense Quote" w:semiHidden="0" w:uiPriority="30" w:unhideWhenUsed="0" w:qFormat="1"/>
-    <w:lsdException w:name="Medium List 2 Accent 1" w:semiHidden="0" w:uiPriority="66" w:unhideWhenUsed="0"/>
-    <w:lsdException w:name="Medium Grid 1 Accent 1" w:semiHidden="0" w:uiPriority="67" w:unhideWhenUsed="0"/>
-    <w:lsdException w:name="Medium Grid 2 Accent 1" w:semiHidden="0" w:uiPriority="68" w:unhideWhenUsed="0"/>
-    <w:lsdException w:name="Medium Grid 3 Accent 1" w:semiHidden="0" w:uiPriority="69" w:unhideWhenUsed="0"/>
-    <w:lsdException w:name="Dark List Accent 1" w:semiHidden="0" w:uiPriority="70" w:unhideWhenUsed="0"/>
-    <w:lsdException w:name="Colorful Shading Accent 1" w:semiHidden="0" w:uiPriority="71" w:unhideWhenUsed="0"/>
-    <w:lsdException w:name="Colorful List Accent 1" w:semiHidden="0" w:uiPriority="72" w:unhideWhenUsed="0"/>
-    <w:lsdException w:name="Colorful Grid Accent 1" w:semiHidden="0" w:uiPriority="73" w:unhideWhenUsed="0"/>
-    <w:lsdException w:name="Light Shading Accent 2" w:semiHidden="0" w:uiPriority="60" w:unhideWhenUsed="0"/>
-    <w:lsdException w:name="Light List Accent 2" w:semiHidden="0" w:uiPriority="61" w:unhideWhenUsed="0"/>
-    <w:lsdException w:name="Light Grid Accent 2" w:semiHidden="0" w:uiPriority="62" w:unhideWhenUsed="0"/>
-    <w:lsdException w:name="Medium Shading 1 Accent 2" w:semiHidden="0" w:uiPriority="63" w:unhideWhenUsed="0"/>
-    <w:lsdException w:name="Medium Shading 2 Accent 2" w:semiHidden="0" w:uiPriority="64" w:unhideWhenUsed="0"/>
-    <w:lsdException w:name="Medium List 1 Accent 2" w:semiHidden="0" w:uiPriority="65" w:unhideWhenUsed="0"/>
-    <w:lsdException w:name="Medium List 2 Accent 2" w:semiHidden="0" w:uiPriority="66" w:unhideWhenUsed="0"/>
-    <w:lsdException w:name="Medium Grid 1 Accent 2" w:semiHidden="0" w:uiPriority="67" w:unhideWhenUsed="0"/>
-    <w:lsdException w:name="Medium Grid 2 Accent 2" w:semiHidden="0" w:uiPriority="68" w:unhideWhenUsed="0"/>
-    <w:lsdException w:name="Medium Grid 3 Accent 2" w:semiHidden="0" w:uiPriority="69" w:unhideWhenUsed="0"/>
-    <w:lsdException w:name="Dark List Accent 2" w:semiHidden="0" w:uiPriority="70" w:unhideWhenUsed="0"/>
-    <w:lsdException w:name="Colorful Shading Accent 2" w:semiHidden="0" w:uiPriority="71" w:unhideWhenUsed="0"/>
-    <w:lsdException w:name="Colorful List Accent 2" w:semiHidden="0" w:uiPriority="72" w:unhideWhenUsed="0"/>
-    <w:lsdException w:name="Colorful Grid Accent 2" w:semiHidden="0" w:uiPriority="73" w:unhideWhenUsed="0"/>
-    <w:lsdException w:name="Light Shading Accent 3" w:semiHidden="0" w:uiPriority="60" w:unhideWhenUsed="0"/>
-    <w:lsdException w:name="Light List Accent 3" w:semiHidden="0" w:uiPriority="61" w:unhideWhenUsed="0"/>
-    <w:lsdException w:name="Light Grid Accent 3" w:semiHidden="0" w:uiPriority="62" w:unhideWhenUsed="0"/>
-    <w:lsdException w:name="Medium Shading 1 Accent 3" w:semiHidden="0" w:uiPriority="63" w:unhideWhenUsed="0"/>
-    <w:lsdException w:name="Medium Shading 2 Accent 3" w:semiHidden="0" w:uiPriority="64" w:unhideWhenUsed="0"/>
-    <w:lsdException w:name="Medium List 1 Accent 3" w:semiHidden="0" w:uiPriority="65" w:unhideWhenUsed="0"/>
-    <w:lsdException w:name="Medium List 2 Accent 3" w:semiHidden="0" w:uiPriority="66" w:unhideWhenUsed="0"/>
-    <w:lsdException w:name="Medium Grid 1 Accent 3" w:semiHidden="0" w:uiPriority="67" w:unhideWhenUsed="0"/>
-    <w:lsdException w:name="Medium Grid 2 Accent 3" w:semiHidden="0" w:uiPriority="68" w:unhideWhenUsed="0"/>
-    <w:lsdException w:name="Medium Grid 3 Accent 3" w:semiHidden="0" w:uiPriority="69" w:unhideWhenUsed="0"/>
-    <w:lsdException w:name="Dark List Accent 3" w:semiHidden="0" w:uiPriority="70" w:unhideWhenUsed="0"/>
-    <w:lsdException w:name="Colorful Shading Accent 3" w:semiHidden="0" w:uiPriority="71" w:unhideWhenUsed="0"/>
-    <w:lsdException w:name="Colorful List Accent 3" w:semiHidden="0" w:uiPriority="72" w:unhideWhenUsed="0"/>
-    <w:lsdException w:name="Colorful Grid Accent 3" w:semiHidden="0" w:uiPriority="73" w:unhideWhenUsed="0"/>
-    <w:lsdException w:name="Light Shading Accent 4" w:semiHidden="0" w:uiPriority="60" w:unhideWhenUsed="0"/>
-    <w:lsdException w:name="Light List Accent 4" w:semiHidden="0" w:uiPriority="61" w:unhideWhenUsed="0"/>
-    <w:lsdException w:name="Light Grid Accent 4" w:semiHidden="0" w:uiPriority="62" w:unhideWhenUsed="0"/>
-    <w:lsdException w:name="Medium Shading 1 Accent 4" w:semiHidden="0" w:uiPriority="63" w:unhideWhenUsed="0"/>
-    <w:lsdException w:name="Medium Shading 2 Accent 4" w:semiHidden="0" w:uiPriority="64" w:unhideWhenUsed="0"/>
-    <w:lsdException w:name="Medium List 1 Accent 4" w:semiHidden="0" w:uiPriority="65" w:unhideWhenUsed="0"/>
-    <w:lsdException w:name="Medium List 2 Accent 4" w:semiHidden="0" w:uiPriority="66" w:unhideWhenUsed="0"/>
-    <w:lsdException w:name="Medium Grid 1 Accent 4" w:semiHidden="0" w:uiPriority="67" w:unhideWhenUsed="0"/>
-    <w:lsdException w:name="Medium Grid 2 Accent 4" w:semiHidden="0" w:uiPriority="68" w:unhideWhenUsed="0"/>
-    <w:lsdException w:name="Medium Grid 3 Accent 4" w:semiHidden="0" w:uiPriority="69" w:unhideWhenUsed="0"/>
-    <w:lsdException w:name="Dark List Accent 4" w:semiHidden="0" w:uiPriority="70" w:unhideWhenUsed="0"/>
-    <w:lsdException w:name="Colorful Shading Accent 4" w:semiHidden="0" w:uiPriority="71" w:unhideWhenUsed="0"/>
-    <w:lsdException w:name="Colorful List Accent 4" w:semiHidden="0" w:uiPriority="72" w:unhideWhenUsed="0"/>
-    <w:lsdException w:name="Colorful Grid Accent 4" w:semiHidden="0" w:uiPriority="73" w:unhideWhenUsed="0"/>
-    <w:lsdException w:name="Light Shading Accent 5" w:semiHidden="0" w:uiPriority="60" w:unhideWhenUsed="0"/>
-    <w:lsdException w:name="Light List Accent 5" w:semiHidden="0" w:uiPriority="61" w:unhideWhenUsed="0"/>
-    <w:lsdException w:name="Light Grid Accent 5" w:semiHidden="0" w:uiPriority="62" w:unhideWhenUsed="0"/>
-    <w:lsdException w:name="Medium Shading 1 Accent 5" w:semiHidden="0" w:uiPriority="63" w:unhideWhenUsed="0"/>
-    <w:lsdException w:name="Medium Shading 2 Accent 5" w:semiHidden="0" w:uiPriority="64" w:unhideWhenUsed="0"/>
-    <w:lsdException w:name="Medium List 1 Accent 5" w:semiHidden="0" w:uiPriority="65" w:unhideWhenUsed="0"/>
-    <w:lsdException w:name="Medium List 2 Accent 5" w:semiHidden="0" w:uiPriority="66" w:unhideWhenUsed="0"/>
-    <w:lsdException w:name="Medium Grid 1 Accent 5" w:semiHidden="0" w:uiPriority="67" w:unhideWhenUsed="0"/>
-    <w:lsdException w:name="Medium Grid 2 Accent 5" w:semiHidden="0" w:uiPriority="68" w:unhideWhenUsed="0"/>
-    <w:lsdException w:name="Medium Grid 3 Accent 5" w:semiHidden="0" w:uiPriority="69" w:unhideWhenUsed="0"/>
-    <w:lsdException w:name="Dark List Accent 5" w:semiHidden="0" w:uiPriority="70" w:unhideWhenUsed="0"/>
-    <w:lsdException w:name="Colorful Shading Accent 5" w:semiHidden="0" w:uiPriority="71" w:unhideWhenUsed="0"/>
-    <w:lsdException w:name="Colorful List Accent 5" w:semiHidden="0" w:uiPriority="72" w:unhideWhenUsed="0"/>
-    <w:lsdException w:name="Colorful Grid Accent 5" w:semiHidden="0" w:uiPriority="73" w:unhideWhenUsed="0"/>
-    <w:lsdException w:name="Light Shading Accent 6" w:semiHidden="0" w:uiPriority="60" w:unhideWhenUsed="0"/>
-    <w:lsdException w:name="Light List Accent 6" w:semiHidden="0" w:uiPriority="61" w:unhideWhenUsed="0"/>
-    <w:lsdException w:name="Light Grid Accent 6" w:semiHidden="0" w:uiPriority="62" w:unhideWhenUsed="0"/>
-    <w:lsdException w:name="Medium Shading 1 Accent 6" w:semiHidden="0" w:uiPriority="63" w:unhideWhenUsed="0"/>
-    <w:lsdException w:name="Medium Shading 2 Accent 6" w:semiHidden="0" w:uiPriority="64" w:unhideWhenUsed="0"/>
-    <w:lsdException w:name="Medium List 1 Accent 6" w:semiHidden="0" w:uiPriority="65" w:unhideWhenUsed="0"/>
-    <w:lsdException w:name="Medium List 2 Accent 6" w:semiHidden="0" w:uiPriority="66" w:unhideWhenUsed="0"/>
-    <w:lsdException w:name="Medium Grid 1 Accent 6" w:semiHidden="0" w:uiPriority="67" w:unhideWhenUsed="0"/>
-    <w:lsdException w:name="Medium Grid 2 Accent 6" w:semiHidden="0" w:uiPriority="68" w:unhideWhenUsed="0"/>
-    <w:lsdException w:name="Medium Grid 3 Accent 6" w:semiHidden="0" w:uiPriority="69" w:unhideWhenUsed="0"/>
-    <w:lsdException w:name="Dark List Accent 6" w:semiHidden="0" w:uiPriority="70" w:unhideWhenUsed="0"/>
-    <w:lsdException w:name="Colorful Shading Accent 6" w:semiHidden="0" w:uiPriority="71" w:unhideWhenUsed="0"/>
-    <w:lsdException w:name="Colorful List Accent 6" w:semiHidden="0" w:uiPriority="72" w:unhideWhenUsed="0"/>
-    <w:lsdException w:name="Colorful Grid Accent 6" w:semiHidden="0" w:uiPriority="73" w:unhideWhenUsed="0"/>
-    <w:lsdException w:name="Subtle Emphasis" w:semiHidden="0" w:uiPriority="19" w:unhideWhenUsed="0" w:qFormat="1"/>
-    <w:lsdException w:name="Intense Emphasis" w:semiHidden="0" w:uiPriority="21" w:unhideWhenUsed="0" w:qFormat="1"/>
-    <w:lsdException w:name="Subtle Reference" w:semiHidden="0" w:uiPriority="31" w:unhideWhenUsed="0" w:qFormat="1"/>
-    <w:lsdException w:name="Intense Reference" w:semiHidden="0" w:uiPriority="32" w:unhideWhenUsed="0" w:qFormat="1"/>
-    <w:lsdException w:name="Book Title" w:semiHidden="0" w:uiPriority="33" w:unhideWhenUsed="0" w:qFormat="1"/>
-    <w:lsdException w:name="Bibliography" w:uiPriority="37"/>
-    <w:lsdException w:name="TOC Heading" w:uiPriority="39" w:qFormat="1"/>
+  <w:latentStyles w:defLockedState="0" w:defUIPriority="99" w:defSemiHidden="0" w:defUnhideWhenUsed="0" w:defQFormat="0" w:count="376">
+    <w:lsdException w:name="Normal" w:uiPriority="0" w:qFormat="1"/>
+    <w:lsdException w:name="heading 1" w:uiPriority="9" w:qFormat="1"/>
+    <w:lsdException w:name="heading 2" w:semiHidden="1" w:uiPriority="9" w:unhideWhenUsed="1" w:qFormat="1"/>
+    <w:lsdException w:name="heading 3" w:semiHidden="1" w:uiPriority="9" w:unhideWhenUsed="1" w:qFormat="1"/>
+    <w:lsdException w:name="heading 4" w:semiHidden="1" w:uiPriority="9" w:unhideWhenUsed="1" w:qFormat="1"/>
+    <w:lsdException w:name="heading 5" w:semiHidden="1" w:uiPriority="9" w:unhideWhenUsed="1" w:qFormat="1"/>
+    <w:lsdException w:name="heading 6" w:semiHidden="1" w:uiPriority="9" w:unhideWhenUsed="1" w:qFormat="1"/>
+    <w:lsdException w:name="heading 7" w:semiHidden="1" w:uiPriority="9" w:unhideWhenUsed="1" w:qFormat="1"/>
+    <w:lsdException w:name="heading 8" w:semiHidden="1" w:uiPriority="9" w:unhideWhenUsed="1" w:qFormat="1"/>
+    <w:lsdException w:name="heading 9" w:semiHidden="1" w:uiPriority="9" w:unhideWhenUsed="1" w:qFormat="1"/>
+    <w:lsdException w:name="index 1" w:semiHidden="1" w:unhideWhenUsed="1"/>
+    <w:lsdException w:name="index 2" w:semiHidden="1" w:unhideWhenUsed="1"/>
+    <w:lsdException w:name="index 3" w:semiHidden="1" w:unhideWhenUsed="1"/>
+    <w:lsdException w:name="index 4" w:semiHidden="1" w:unhideWhenUsed="1"/>
+    <w:lsdException w:name="index 5" w:semiHidden="1" w:unhideWhenUsed="1"/>
+    <w:lsdException w:name="index 6" w:semiHidden="1" w:unhideWhenUsed="1"/>
+    <w:lsdException w:name="index 7" w:semiHidden="1" w:unhideWhenUsed="1"/>
+    <w:lsdException w:name="index 8" w:semiHidden="1" w:unhideWhenUsed="1"/>
+    <w:lsdException w:name="index 9" w:semiHidden="1" w:unhideWhenUsed="1"/>
+    <w:lsdException w:name="toc 1" w:semiHidden="1" w:uiPriority="39" w:unhideWhenUsed="1"/>
+    <w:lsdException w:name="toc 2" w:semiHidden="1" w:uiPriority="39" w:unhideWhenUsed="1"/>
+    <w:lsdException w:name="toc 3" w:semiHidden="1" w:uiPriority="39" w:unhideWhenUsed="1"/>
+    <w:lsdException w:name="toc 4" w:semiHidden="1" w:uiPriority="39" w:unhideWhenUsed="1"/>
+    <w:lsdException w:name="toc 5" w:semiHidden="1" w:uiPriority="39" w:unhideWhenUsed="1"/>
+    <w:lsdException w:name="toc 6" w:semiHidden="1" w:uiPriority="39" w:unhideWhenUsed="1"/>
+    <w:lsdException w:name="toc 7" w:semiHidden="1" w:uiPriority="39" w:unhideWhenUsed="1"/>
+    <w:lsdException w:name="toc 8" w:semiHidden="1" w:uiPriority="39" w:unhideWhenUsed="1"/>
+    <w:lsdException w:name="toc 9" w:semiHidden="1" w:uiPriority="39" w:unhideWhenUsed="1"/>
+    <w:lsdException w:name="Normal Indent" w:semiHidden="1" w:unhideWhenUsed="1"/>
+    <w:lsdException w:name="footnote text" w:semiHidden="1" w:unhideWhenUsed="1"/>
+    <w:lsdException w:name="annotation text" w:semiHidden="1" w:unhideWhenUsed="1"/>
+    <w:lsdException w:name="header" w:semiHidden="1" w:unhideWhenUsed="1"/>
+    <w:lsdException w:name="footer" w:semiHidden="1" w:unhideWhenUsed="1"/>
+    <w:lsdException w:name="index heading" w:semiHidden="1" w:unhideWhenUsed="1"/>
+    <w:lsdException w:name="caption" w:semiHidden="1" w:uiPriority="35" w:unhideWhenUsed="1" w:qFormat="1"/>
+    <w:lsdException w:name="table of figures" w:semiHidden="1" w:unhideWhenUsed="1"/>
+    <w:lsdException w:name="envelope address" w:semiHidden="1" w:unhideWhenUsed="1"/>
+    <w:lsdException w:name="envelope return" w:semiHidden="1" w:unhideWhenUsed="1"/>
+    <w:lsdException w:name="footnote reference" w:semiHidden="1" w:unhideWhenUsed="1"/>
+    <w:lsdException w:name="annotation reference" w:semiHidden="1" w:unhideWhenUsed="1"/>
+    <w:lsdException w:name="line number" w:semiHidden="1" w:unhideWhenUsed="1"/>
+    <w:lsdException w:name="page number" w:semiHidden="1" w:unhideWhenUsed="1"/>
+    <w:lsdException w:name="endnote reference" w:semiHidden="1" w:unhideWhenUsed="1"/>
+    <w:lsdException w:name="endnote text" w:semiHidden="1" w:unhideWhenUsed="1"/>
+    <w:lsdException w:name="table of authorities" w:semiHidden="1" w:unhideWhenUsed="1"/>
+    <w:lsdException w:name="macro" w:semiHidden="1" w:unhideWhenUsed="1"/>
+    <w:lsdException w:name="toa heading" w:semiHidden="1" w:unhideWhenUsed="1"/>
+    <w:lsdException w:name="List" w:semiHidden="1" w:unhideWhenUsed="1"/>
+    <w:lsdException w:name="List Bullet" w:semiHidden="1" w:unhideWhenUsed="1"/>
+    <w:lsdException w:name="List Number" w:semiHidden="1" w:unhideWhenUsed="1"/>
+    <w:lsdException w:name="List 2" w:semiHidden="1" w:unhideWhenUsed="1"/>
+    <w:lsdException w:name="List 3" w:semiHidden="1" w:unhideWhenUsed="1"/>
+    <w:lsdException w:name="List 4" w:semiHidden="1" w:unhideWhenUsed="1"/>
+    <w:lsdException w:name="List 5" w:semiHidden="1" w:unhideWhenUsed="1"/>
+    <w:lsdException w:name="List Bullet 2" w:semiHidden="1" w:unhideWhenUsed="1"/>
+    <w:lsdException w:name="List Bullet 3" w:semiHidden="1" w:unhideWhenUsed="1"/>
+    <w:lsdException w:name="List Bullet 4" w:semiHidden="1" w:unhideWhenUsed="1"/>
+    <w:lsdException w:name="List Bullet 5" w:semiHidden="1" w:unhideWhenUsed="1"/>
+    <w:lsdException w:name="List Number 2" w:semiHidden="1" w:unhideWhenUsed="1"/>
+    <w:lsdException w:name="List Number 3" w:semiHidden="1" w:unhideWhenUsed="1"/>
+    <w:lsdException w:name="List Number 4" w:semiHidden="1" w:unhideWhenUsed="1"/>
+    <w:lsdException w:name="List Number 5" w:semiHidden="1" w:unhideWhenUsed="1"/>
+    <w:lsdException w:name="Title" w:uiPriority="10" w:qFormat="1"/>
+    <w:lsdException w:name="Closing" w:semiHidden="1" w:unhideWhenUsed="1"/>
+    <w:lsdException w:name="Signature" w:semiHidden="1" w:unhideWhenUsed="1"/>
+    <w:lsdException w:name="Default Paragraph Font" w:semiHidden="1" w:uiPriority="1" w:unhideWhenUsed="1"/>
+    <w:lsdException w:name="Body Text" w:semiHidden="1" w:unhideWhenUsed="1"/>
+    <w:lsdException w:name="Body Text Indent" w:semiHidden="1" w:unhideWhenUsed="1"/>
+    <w:lsdException w:name="List Continue" w:semiHidden="1" w:unhideWhenUsed="1"/>
+    <w:lsdException w:name="List Continue 2" w:semiHidden="1" w:unhideWhenUsed="1"/>
+    <w:lsdException w:name="List Continue 3" w:semiHidden="1" w:unhideWhenUsed="1"/>
+    <w:lsdException w:name="List Continue 4" w:semiHidden="1" w:unhideWhenUsed="1"/>
+    <w:lsdException w:name="List Continue 5" w:semiHidden="1" w:unhideWhenUsed="1"/>
+    <w:lsdException w:name="Message Header" w:semiHidden="1" w:unhideWhenUsed="1"/>
+    <w:lsdException w:name="Subtitle" w:uiPriority="11" w:qFormat="1"/>
+    <w:lsdException w:name="Salutation" w:semiHidden="1" w:unhideWhenUsed="1"/>
+    <w:lsdException w:name="Date" w:semiHidden="1" w:unhideWhenUsed="1"/>
+    <w:lsdException w:name="Body Text First Indent" w:semiHidden="1" w:unhideWhenUsed="1"/>
+    <w:lsdException w:name="Body Text First Indent 2" w:semiHidden="1" w:unhideWhenUsed="1"/>
+    <w:lsdException w:name="Note Heading" w:semiHidden="1" w:unhideWhenUsed="1"/>
+    <w:lsdException w:name="Body Text 2" w:semiHidden="1" w:unhideWhenUsed="1"/>
+    <w:lsdException w:name="Body Text 3" w:semiHidden="1" w:unhideWhenUsed="1"/>
+    <w:lsdException w:name="Body Text Indent 2" w:semiHidden="1" w:unhideWhenUsed="1"/>
+    <w:lsdException w:name="Body Text Indent 3" w:semiHidden="1" w:unhideWhenUsed="1"/>
+    <w:lsdException w:name="Block Text" w:semiHidden="1" w:unhideWhenUsed="1"/>
+    <w:lsdException w:name="Hyperlink" w:semiHidden="1" w:unhideWhenUsed="1"/>
+    <w:lsdException w:name="FollowedHyperlink" w:semiHidden="1" w:unhideWhenUsed="1"/>
+    <w:lsdException w:name="Strong" w:uiPriority="22" w:qFormat="1"/>
+    <w:lsdException w:name="Emphasis" w:uiPriority="20" w:qFormat="1"/>
+    <w:lsdException w:name="Document Map" w:semiHidden="1" w:unhideWhenUsed="1"/>
+    <w:lsdException w:name="Plain Text" w:semiHidden="1" w:unhideWhenUsed="1"/>
+    <w:lsdException w:name="E-mail Signature" w:semiHidden="1" w:unhideWhenUsed="1"/>
+    <w:lsdException w:name="HTML Top of Form" w:semiHidden="1" w:unhideWhenUsed="1"/>
+    <w:lsdException w:name="HTML Bottom of Form" w:semiHidden="1" w:unhideWhenUsed="1"/>
+    <w:lsdException w:name="Normal (Web)" w:semiHidden="1" w:unhideWhenUsed="1"/>
+    <w:lsdException w:name="HTML Acronym" w:semiHidden="1" w:unhideWhenUsed="1"/>
+    <w:lsdException w:name="HTML Address" w:semiHidden="1" w:unhideWhenUsed="1"/>
+    <w:lsdException w:name="HTML Cite" w:semiHidden="1" w:unhideWhenUsed="1"/>
+    <w:lsdException w:name="HTML Code" w:semiHidden="1" w:unhideWhenUsed="1"/>
+    <w:lsdException w:name="HTML Definition" w:semiHidden="1" w:unhideWhenUsed="1"/>
+    <w:lsdException w:name="HTML Keyboard" w:semiHidden="1" w:unhideWhenUsed="1"/>
+    <w:lsdException w:name="HTML Preformatted" w:semiHidden="1" w:unhideWhenUsed="1"/>
+    <w:lsdException w:name="HTML Sample" w:semiHidden="1" w:unhideWhenUsed="1"/>
+    <w:lsdException w:name="HTML Typewriter" w:semiHidden="1" w:unhideWhenUsed="1"/>
+    <w:lsdException w:name="HTML Variable" w:semiHidden="1" w:unhideWhenUsed="1"/>
+    <w:lsdException w:name="Normal Table" w:semiHidden="1" w:unhideWhenUsed="1"/>
+    <w:lsdException w:name="annotation subject" w:semiHidden="1" w:unhideWhenUsed="1"/>
+    <w:lsdException w:name="No List" w:semiHidden="1" w:unhideWhenUsed="1"/>
+    <w:lsdException w:name="Outline List 1" w:semiHidden="1" w:unhideWhenUsed="1"/>
+    <w:lsdException w:name="Outline List 2" w:semiHidden="1" w:unhideWhenUsed="1"/>
+    <w:lsdException w:name="Outline List 3" w:semiHidden="1" w:unhideWhenUsed="1"/>
+    <w:lsdException w:name="Table Simple 1" w:semiHidden="1" w:unhideWhenUsed="1"/>
+    <w:lsdException w:name="Table Simple 2" w:semiHidden="1" w:unhideWhenUsed="1"/>
+    <w:lsdException w:name="Table Simple 3" w:semiHidden="1" w:unhideWhenUsed="1"/>
+    <w:lsdException w:name="Table Classic 1" w:semiHidden="1" w:unhideWhenUsed="1"/>
+    <w:lsdException w:name="Table Classic 2" w:semiHidden="1" w:unhideWhenUsed="1"/>
+    <w:lsdException w:name="Table Classic 3" w:semiHidden="1" w:unhideWhenUsed="1"/>
+    <w:lsdException w:name="Table Classic 4" w:semiHidden="1" w:unhideWhenUsed="1"/>
+    <w:lsdException w:name="Table Colorful 1" w:semiHidden="1" w:unhideWhenUsed="1"/>
+    <w:lsdException w:name="Table Colorful 2" w:semiHidden="1" w:unhideWhenUsed="1"/>
+    <w:lsdException w:name="Table Colorful 3" w:semiHidden="1" w:unhideWhenUsed="1"/>
+    <w:lsdException w:name="Table Columns 1" w:semiHidden="1" w:unhideWhenUsed="1"/>
+    <w:lsdException w:name="Table Columns 2" w:semiHidden="1" w:unhideWhenUsed="1"/>
+    <w:lsdException w:name="Table Columns 3" w:semiHidden="1" w:unhideWhenUsed="1"/>
+    <w:lsdException w:name="Table Columns 4" w:semiHidden="1" w:unhideWhenUsed="1"/>
+    <w:lsdException w:name="Table Columns 5" w:semiHidden="1" w:unhideWhenUsed="1"/>
+    <w:lsdException w:name="Table Grid 1" w:semiHidden="1" w:unhideWhenUsed="1"/>
+    <w:lsdException w:name="Table Grid 2" w:semiHidden="1" w:unhideWhenUsed="1"/>
+    <w:lsdException w:name="Table Grid 3" w:semiHidden="1" w:unhideWhenUsed="1"/>
+    <w:lsdException w:name="Table Grid 4" w:semiHidden="1" w:unhideWhenUsed="1"/>
+    <w:lsdException w:name="Table Grid 5" w:semiHidden="1" w:unhideWhenUsed="1"/>
+    <w:lsdException w:name="Table Grid 6" w:semiHidden="1" w:unhideWhenUsed="1"/>
+    <w:lsdException w:name="Table Grid 7" w:semiHidden="1" w:unhideWhenUsed="1"/>
+    <w:lsdException w:name="Table Grid 8" w:semiHidden="1" w:unhideWhenUsed="1"/>
+    <w:lsdException w:name="Table List 1" w:semiHidden="1" w:unhideWhenUsed="1"/>
+    <w:lsdException w:name="Table List 2" w:semiHidden="1" w:unhideWhenUsed="1"/>
+    <w:lsdException w:name="Table List 3" w:semiHidden="1" w:unhideWhenUsed="1"/>
+    <w:lsdException w:name="Table List 4" w:semiHidden="1" w:unhideWhenUsed="1"/>
+    <w:lsdException w:name="Table List 5" w:semiHidden="1" w:unhideWhenUsed="1"/>
+    <w:lsdException w:name="Table List 6" w:semiHidden="1" w:unhideWhenUsed="1"/>
+    <w:lsdException w:name="Table List 7" w:semiHidden="1" w:unhideWhenUsed="1"/>
+    <w:lsdException w:name="Table List 8" w:semiHidden="1" w:unhideWhenUsed="1"/>
+    <w:lsdException w:name="Table 3D effects 1" w:semiHidden="1" w:unhideWhenUsed="1"/>
+    <w:lsdException w:name="Table 3D effects 2" w:semiHidden="1" w:unhideWhenUsed="1"/>
+    <w:lsdException w:name="Table 3D effects 3" w:semiHidden="1" w:unhideWhenUsed="1"/>
+    <w:lsdException w:name="Table Contemporary" w:semiHidden="1" w:unhideWhenUsed="1"/>
+    <w:lsdException w:name="Table Elegant" w:semiHidden="1" w:unhideWhenUsed="1"/>
+    <w:lsdException w:name="Table Professional" w:semiHidden="1" w:unhideWhenUsed="1"/>
+    <w:lsdException w:name="Table Subtle 1" w:semiHidden="1" w:unhideWhenUsed="1"/>
+    <w:lsdException w:name="Table Subtle 2" w:semiHidden="1" w:unhideWhenUsed="1"/>
+    <w:lsdException w:name="Table Web 1" w:semiHidden="1" w:unhideWhenUsed="1"/>
+    <w:lsdException w:name="Table Web 2" w:semiHidden="1" w:unhideWhenUsed="1"/>
+    <w:lsdException w:name="Table Web 3" w:semiHidden="1" w:unhideWhenUsed="1"/>
+    <w:lsdException w:name="Balloon Text" w:semiHidden="1" w:unhideWhenUsed="1"/>
+    <w:lsdException w:name="Table Grid" w:uiPriority="39"/>
+    <w:lsdException w:name="Table Theme" w:semiHidden="1" w:unhideWhenUsed="1"/>
+    <w:lsdException w:name="Placeholder Text" w:semiHidden="1"/>
+    <w:lsdException w:name="No Spacing" w:uiPriority="1" w:qFormat="1"/>
+    <w:lsdException w:name="Light Shading" w:uiPriority="60"/>
+    <w:lsdException w:name="Light List" w:uiPriority="61"/>
+    <w:lsdException w:name="Light Grid" w:uiPriority="62"/>
+    <w:lsdException w:name="Medium Shading 1" w:uiPriority="63"/>
+    <w:lsdException w:name="Medium Shading 2" w:uiPriority="64"/>
+    <w:lsdException w:name="Medium List 1" w:uiPriority="65"/>
+    <w:lsdException w:name="Medium List 2" w:uiPriority="66"/>
+    <w:lsdException w:name="Medium Grid 1" w:uiPriority="67"/>
+    <w:lsdException w:name="Medium Grid 2" w:uiPriority="68"/>
+    <w:lsdException w:name="Medium Grid 3" w:uiPriority="69"/>
+    <w:lsdException w:name="Dark List" w:uiPriority="70"/>
+    <w:lsdException w:name="Colorful Shading" w:uiPriority="71"/>
+    <w:lsdException w:name="Colorful List" w:uiPriority="72"/>
+    <w:lsdException w:name="Colorful Grid" w:uiPriority="73"/>
+    <w:lsdException w:name="Light Shading Accent 1" w:uiPriority="60"/>
+    <w:lsdException w:name="Light List Accent 1" w:uiPriority="61"/>
+    <w:lsdException w:name="Light Grid Accent 1" w:uiPriority="62"/>
+    <w:lsdException w:name="Medium Shading 1 Accent 1" w:uiPriority="63"/>
+    <w:lsdException w:name="Medium Shading 2 Accent 1" w:uiPriority="64"/>
+    <w:lsdException w:name="Medium List 1 Accent 1" w:uiPriority="65"/>
+    <w:lsdException w:name="Revision" w:semiHidden="1"/>
+    <w:lsdException w:name="List Paragraph" w:uiPriority="34" w:qFormat="1"/>
+    <w:lsdException w:name="Quote" w:uiPriority="29" w:qFormat="1"/>
+    <w:lsdException w:name="Intense Quote" w:uiPriority="30" w:qFormat="1"/>
+    <w:lsdException w:name="Medium List 2 Accent 1" w:uiPriority="66"/>
+    <w:lsdException w:name="Medium Grid 1 Accent 1" w:uiPriority="67"/>
+    <w:lsdException w:name="Medium Grid 2 Accent 1" w:uiPriority="68"/>
+    <w:lsdException w:name="Medium Grid 3 Accent 1" w:uiPriority="69"/>
+    <w:lsdException w:name="Dark List Accent 1" w:uiPriority="70"/>
+    <w:lsdException w:name="Colorful Shading Accent 1" w:uiPriority="71"/>
+    <w:lsdException w:name="Colorful List Accent 1" w:uiPriority="72"/>
+    <w:lsdException w:name="Colorful Grid Accent 1" w:uiPriority="73"/>
+    <w:lsdException w:name="Light Shading Accent 2" w:uiPriority="60"/>
+    <w:lsdException w:name="Light List Accent 2" w:uiPriority="61"/>
+    <w:lsdException w:name="Light Grid Accent 2" w:uiPriority="62"/>
+    <w:lsdException w:name="Medium Shading 1 Accent 2" w:uiPriority="63"/>
+    <w:lsdException w:name="Medium Shading 2 Accent 2" w:uiPriority="64"/>
+    <w:lsdException w:name="Medium List 1 Accent 2" w:uiPriority="65"/>
+    <w:lsdException w:name="Medium List 2 Accent 2" w:uiPriority="66"/>
+    <w:lsdException w:name="Medium Grid 1 Accent 2" w:uiPriority="67"/>
+    <w:lsdException w:name="Medium Grid 2 Accent 2" w:uiPriority="68"/>
+    <w:lsdException w:name="Medium Grid 3 Accent 2" w:uiPriority="69"/>
+    <w:lsdException w:name="Dark List Accent 2" w:uiPriority="70"/>
+    <w:lsdException w:name="Colorful Shading Accent 2" w:uiPriority="71"/>
+    <w:lsdException w:name="Colorful List Accent 2" w:uiPriority="72"/>
+    <w:lsdException w:name="Colorful Grid Accent 2" w:uiPriority="73"/>
+    <w:lsdException w:name="Light Shading Accent 3" w:uiPriority="60"/>
+    <w:lsdException w:name="Light List Accent 3" w:uiPriority="61"/>
+    <w:lsdException w:name="Light Grid Accent 3" w:uiPriority="62"/>
+    <w:lsdException w:name="Medium Shading 1 Accent 3" w:uiPriority="63"/>
+    <w:lsdException w:name="Medium Shading 2 Accent 3" w:uiPriority="64"/>
+    <w:lsdException w:name="Medium List 1 Accent 3" w:uiPriority="65"/>
+    <w:lsdException w:name="Medium List 2 Accent 3" w:uiPriority="66"/>
+    <w:lsdException w:name="Medium Grid 1 Accent 3" w:uiPriority="67"/>
+    <w:lsdException w:name="Medium Grid 2 Accent 3" w:uiPriority="68"/>
+    <w:lsdException w:name="Medium Grid 3 Accent 3" w:uiPriority="69"/>
+    <w:lsdException w:name="Dark List Accent 3" w:uiPriority="70"/>
+    <w:lsdException w:name="Colorful Shading Accent 3" w:uiPriority="71"/>
+    <w:lsdException w:name="Colorful List Accent 3" w:uiPriority="72"/>
+    <w:lsdException w:name="Colorful Grid Accent 3" w:uiPriority="73"/>
+    <w:lsdException w:name="Light Shading Accent 4" w:uiPriority="60"/>
+    <w:lsdException w:name="Light List Accent 4" w:uiPriority="61"/>
+    <w:lsdException w:name="Light Grid Accent 4" w:uiPriority="62"/>
+    <w:lsdException w:name="Medium Shading 1 Accent 4" w:uiPriority="63"/>
+    <w:lsdException w:name="Medium Shading 2 Accent 4" w:uiPriority="64"/>
+    <w:lsdException w:name="Medium List 1 Accent 4" w:uiPriority="65"/>
+    <w:lsdException w:name="Medium List 2 Accent 4" w:uiPriority="66"/>
+    <w:lsdException w:name="Medium Grid 1 Accent 4" w:uiPriority="67"/>
+    <w:lsdException w:name="Medium Grid 2 Accent 4" w:uiPriority="68"/>
+    <w:lsdException w:name="Medium Grid 3 Accent 4" w:uiPriority="69"/>
+    <w:lsdException w:name="Dark List Accent 4" w:uiPriority="70"/>
+    <w:lsdException w:name="Colorful Shading Accent 4" w:uiPriority="71"/>
+    <w:lsdException w:name="Colorful List Accent 4" w:uiPriority="72"/>
+    <w:lsdException w:name="Colorful Grid Accent 4" w:uiPriority="73"/>
+    <w:lsdException w:name="Light Shading Accent 5" w:uiPriority="60"/>
+    <w:lsdException w:name="Light List Accent 5" w:uiPriority="61"/>
+    <w:lsdException w:name="Light Grid Accent 5" w:uiPriority="62"/>
+    <w:lsdException w:name="Medium Shading 1 Accent 5" w:uiPriority="63"/>
+    <w:lsdException w:name="Medium Shading 2 Accent 5" w:uiPriority="64"/>
+    <w:lsdException w:name="Medium List 1 Accent 5" w:uiPriority="65"/>
+    <w:lsdException w:name="Medium List 2 Accent 5" w:uiPriority="66"/>
+    <w:lsdException w:name="Medium Grid 1 Accent 5" w:uiPriority="67"/>
+    <w:lsdException w:name="Medium Grid 2 Accent 5" w:uiPriority="68"/>
+    <w:lsdException w:name="Medium Grid 3 Accent 5" w:uiPriority="69"/>
+    <w:lsdException w:name="Dark List Accent 5" w:uiPriority="70"/>
+    <w:lsdException w:name="Colorful Shading Accent 5" w:uiPriority="71"/>
+    <w:lsdException w:name="Colorful List Accent 5" w:uiPriority="72"/>
+    <w:lsdException w:name="Colorful Grid Accent 5" w:uiPriority="73"/>
+    <w:lsdException w:name="Light Shading Accent 6" w:uiPriority="60"/>
+    <w:lsdException w:name="Light List Accent 6" w:uiPriority="61"/>
+    <w:lsdException w:name="Light Grid Accent 6" w:uiPriority="62"/>
+    <w:lsdException w:name="Medium Shading 1 Accent 6" w:uiPriority="63"/>
+    <w:lsdException w:name="Medium Shading 2 Accent 6" w:uiPriority="64"/>
+    <w:lsdException w:name="Medium List 1 Accent 6" w:uiPriority="65"/>
+    <w:lsdException w:name="Medium List 2 Accent 6" w:uiPriority="66"/>
+    <w:lsdException w:name="Medium Grid 1 Accent 6" w:uiPriority="67"/>
+    <w:lsdException w:name="Medium Grid 2 Accent 6" w:uiPriority="68"/>
+    <w:lsdException w:name="Medium Grid 3 Accent 6" w:uiPriority="69"/>
+    <w:lsdException w:name="Dark List Accent 6" w:uiPriority="70"/>
+    <w:lsdException w:name="Colorful Shading Accent 6" w:uiPriority="71"/>
+    <w:lsdException w:name="Colorful List Accent 6" w:uiPriority="72"/>
+    <w:lsdException w:name="Colorful Grid Accent 6" w:uiPriority="73"/>
+    <w:lsdException w:name="Subtle Emphasis" w:uiPriority="19" w:qFormat="1"/>
+    <w:lsdException w:name="Intense Emphasis" w:uiPriority="21" w:qFormat="1"/>
+    <w:lsdException w:name="Subtle Reference" w:uiPriority="31" w:qFormat="1"/>
+    <w:lsdException w:name="Intense Reference" w:uiPriority="32" w:qFormat="1"/>
+    <w:lsdException w:name="Book Title" w:uiPriority="33" w:qFormat="1"/>
+    <w:lsdException w:name="Bibliography" w:semiHidden="1" w:uiPriority="37" w:unhideWhenUsed="1"/>
+    <w:lsdException w:name="TOC Heading" w:semiHidden="1" w:uiPriority="39" w:unhideWhenUsed="1" w:qFormat="1"/>
+    <w:lsdException w:name="Plain Table 5" w:semiHidden="1" w:unhideWhenUsed="1"/>
+    <w:lsdException w:name="Grid Table Light" w:semiHidden="1" w:unhideWhenUsed="1"/>
+    <w:lsdException w:name="Grid Table 1 Light" w:semiHidden="1" w:unhideWhenUsed="1"/>
+    <w:lsdException w:name="Grid Table 2" w:semiHidden="1" w:unhideWhenUsed="1"/>
+    <w:lsdException w:name="Grid Table 3" w:semiHidden="1" w:unhideWhenUsed="1"/>
+    <w:lsdException w:name="Grid Table 4" w:uiPriority="49"/>
+    <w:lsdException w:name="Grid Table 5 Dark" w:uiPriority="50"/>
+    <w:lsdException w:name="Grid Table 6 Colorful" w:uiPriority="51"/>
+    <w:lsdException w:name="Grid Table 7 Colorful" w:uiPriority="52"/>
+    <w:lsdException w:name="Grid Table 1 Light Accent 1" w:uiPriority="46"/>
+    <w:lsdException w:name="Grid Table 2 Accent 1" w:uiPriority="47"/>
+    <w:lsdException w:name="Grid Table 3 Accent 1" w:uiPriority="48"/>
+    <w:lsdException w:name="Grid Table 4 Accent 1" w:uiPriority="49"/>
+    <w:lsdException w:name="Grid Table 5 Dark Accent 1" w:uiPriority="50"/>
+    <w:lsdException w:name="Grid Table 6 Colorful Accent 1" w:uiPriority="51"/>
+    <w:lsdException w:name="Grid Table 7 Colorful Accent 1" w:uiPriority="52"/>
+    <w:lsdException w:name="Grid Table 1 Light Accent 2" w:uiPriority="46"/>
+    <w:lsdException w:name="Grid Table 2 Accent 2" w:uiPriority="47"/>
+    <w:lsdException w:name="Grid Table 3 Accent 2" w:uiPriority="48"/>
+    <w:lsdException w:name="Grid Table 4 Accent 2" w:uiPriority="49"/>
+    <w:lsdException w:name="Grid Table 5 Dark Accent 2" w:uiPriority="50"/>
+    <w:lsdException w:name="Grid Table 6 Colorful Accent 2" w:uiPriority="51"/>
+    <w:lsdException w:name="Grid Table 7 Colorful Accent 2" w:uiPriority="52"/>
+    <w:lsdException w:name="Grid Table 1 Light Accent 3" w:uiPriority="46"/>
+    <w:lsdException w:name="Grid Table 2 Accent 3" w:uiPriority="47"/>
+    <w:lsdException w:name="Grid Table 3 Accent 3" w:uiPriority="48"/>
+    <w:lsdException w:name="Grid Table 4 Accent 3" w:uiPriority="49"/>
+    <w:lsdException w:name="Grid Table 5 Dark Accent 3" w:uiPriority="50"/>
+    <w:lsdException w:name="Grid Table 6 Colorful Accent 3" w:uiPriority="51"/>
+    <w:lsdException w:name="Grid Table 7 Colorful Accent 3" w:uiPriority="52"/>
+    <w:lsdException w:name="Grid Table 1 Light Accent 4" w:uiPriority="46"/>
+    <w:lsdException w:name="Grid Table 2 Accent 4" w:uiPriority="47"/>
+    <w:lsdException w:name="Grid Table 3 Accent 4" w:uiPriority="48"/>
+    <w:lsdException w:name="Grid Table 4 Accent 4" w:uiPriority="49"/>
+    <w:lsdException w:name="Grid Table 5 Dark Accent 4" w:uiPriority="50"/>
+    <w:lsdException w:name="Grid Table 6 Colorful Accent 4" w:uiPriority="51"/>
+    <w:lsdException w:name="Grid Table 7 Colorful Accent 4" w:uiPriority="52"/>
+    <w:lsdException w:name="Grid Table 1 Light Accent 5" w:uiPriority="46"/>
+    <w:lsdException w:name="Grid Table 2 Accent 5" w:uiPriority="47"/>
+    <w:lsdException w:name="Grid Table 3 Accent 5" w:uiPriority="48"/>
+    <w:lsdException w:name="Grid Table 4 Accent 5" w:uiPriority="49"/>
+    <w:lsdException w:name="Grid Table 5 Dark Accent 5" w:uiPriority="50"/>
+    <w:lsdException w:name="Grid Table 6 Colorful Accent 5" w:uiPriority="51"/>
+    <w:lsdException w:name="Grid Table 7 Colorful Accent 5" w:uiPriority="52"/>
+    <w:lsdException w:name="Grid Table 1 Light Accent 6" w:uiPriority="46"/>
+    <w:lsdException w:name="Grid Table 2 Accent 6" w:uiPriority="47"/>
+    <w:lsdException w:name="Grid Table 3 Accent 6" w:uiPriority="48"/>
+    <w:lsdException w:name="Grid Table 4 Accent 6" w:uiPriority="49"/>
+    <w:lsdException w:name="Grid Table 5 Dark Accent 6" w:uiPriority="50"/>
+    <w:lsdException w:name="Grid Table 6 Colorful Accent 6" w:uiPriority="51"/>
+    <w:lsdException w:name="Grid Table 7 Colorful Accent 6" w:uiPriority="52"/>
+    <w:lsdException w:name="List Table 1 Light" w:uiPriority="46"/>
+    <w:lsdException w:name="List Table 2" w:uiPriority="47"/>
+    <w:lsdException w:name="List Table 3" w:uiPriority="48"/>
+    <w:lsdException w:name="List Table 4" w:uiPriority="49"/>
+    <w:lsdException w:name="List Table 5 Dark" w:uiPriority="50"/>
+    <w:lsdException w:name="List Table 6 Colorful" w:uiPriority="51"/>
+    <w:lsdException w:name="List Table 7 Colorful" w:uiPriority="52"/>
+    <w:lsdException w:name="List Table 1 Light Accent 1" w:uiPriority="46"/>
+    <w:lsdException w:name="List Table 2 Accent 1" w:uiPriority="47"/>
+    <w:lsdException w:name="List Table 3 Accent 1" w:uiPriority="48"/>
+    <w:lsdException w:name="List Table 4 Accent 1" w:uiPriority="49"/>
+    <w:lsdException w:name="List Table 5 Dark Accent 1" w:uiPriority="50"/>
+    <w:lsdException w:name="List Table 6 Colorful Accent 1" w:uiPriority="51"/>
+    <w:lsdException w:name="List Table 7 Colorful Accent 1" w:uiPriority="52"/>
+    <w:lsdException w:name="List Table 1 Light Accent 2" w:uiPriority="46"/>
+    <w:lsdException w:name="List Table 2 Accent 2" w:uiPriority="47"/>
+    <w:lsdException w:name="List Table 3 Accent 2" w:uiPriority="48"/>
+    <w:lsdException w:name="List Table 4 Accent 2" w:uiPriority="49"/>
+    <w:lsdException w:name="List Table 5 Dark Accent 2" w:uiPriority="50"/>
+    <w:lsdException w:name="List Table 6 Colorful Accent 2" w:uiPriority="51"/>
+    <w:lsdException w:name="List Table 7 Colorful Accent 2" w:uiPriority="52"/>
+    <w:lsdException w:name="List Table 1 Light Accent 3" w:uiPriority="46"/>
+    <w:lsdException w:name="List Table 2 Accent 3" w:uiPriority="47"/>
+    <w:lsdException w:name="List Table 3 Accent 3" w:uiPriority="48"/>
+    <w:lsdException w:name="List Table 4 Accent 3" w:uiPriority="49"/>
+    <w:lsdException w:name="List Table 5 Dark Accent 3" w:uiPriority="50"/>
+    <w:lsdException w:name="List Table 6 Colorful Accent 3" w:uiPriority="51"/>
+    <w:lsdException w:name="List Table 7 Colorful Accent 3" w:uiPriority="52"/>
+    <w:lsdException w:name="List Table 1 Light Accent 4" w:uiPriority="46"/>
+    <w:lsdException w:name="List Table 2 Accent 4" w:uiPriority="47"/>
+    <w:lsdException w:name="List Table 3 Accent 4" w:uiPriority="48"/>
+    <w:lsdException w:name="List Table 4 Accent 4" w:uiPriority="49"/>
+    <w:lsdException w:name="List Table 5 Dark Accent 4" w:uiPriority="50"/>
+    <w:lsdException w:name="List Table 6 Colorful Accent 4" w:uiPriority="51"/>
+    <w:lsdException w:name="List Table 7 Colorful Accent 4" w:uiPriority="52"/>
+    <w:lsdException w:name="List Table 1 Light Accent 5" w:uiPriority="46"/>
+    <w:lsdException w:name="List Table 2 Accent 5" w:uiPriority="47"/>
+    <w:lsdException w:name="List Table 3 Accent 5" w:uiPriority="48"/>
+    <w:lsdException w:name="List Table 4 Accent 5" w:uiPriority="49"/>
+    <w:lsdException w:name="List Table 5 Dark Accent 5" w:uiPriority="50"/>
+    <w:lsdException w:name="List Table 6 Colorful Accent 5" w:uiPriority="51"/>
+    <w:lsdException w:name="List Table 7 Colorful Accent 5" w:uiPriority="52"/>
+    <w:lsdException w:name="List Table 1 Light Accent 6" w:uiPriority="46"/>
+    <w:lsdException w:name="List Table 2 Accent 6" w:uiPriority="47"/>
+    <w:lsdException w:name="List Table 3 Accent 6" w:uiPriority="48"/>
+    <w:lsdException w:name="List Table 4 Accent 6" w:uiPriority="49"/>
+    <w:lsdException w:name="List Table 5 Dark Accent 6" w:uiPriority="50"/>
+    <w:lsdException w:name="List Table 6 Colorful Accent 6" w:uiPriority="51"/>
+    <w:lsdException w:name="List Table 7 Colorful Accent 6" w:uiPriority="52"/>
+    <w:lsdException w:name="Mention" w:semiHidden="1" w:unhideWhenUsed="1"/>
+    <w:lsdException w:name="Smart Hyperlink" w:semiHidden="1" w:unhideWhenUsed="1"/>
+    <w:lsdException w:name="Hashtag" w:semiHidden="1" w:unhideWhenUsed="1"/>
+    <w:lsdException w:name="Unresolved Mention" w:semiHidden="1" w:unhideWhenUsed="1"/>
+    <w:lsdException w:name="Smart Link" w:semiHidden="1" w:unhideWhenUsed="1"/>
   </w:latentStyles>
   <w:style w:type="paragraph" w:default="1" w:styleId="Normal">
     <w:name w:val="Normal"/>
@@ -1997,7 +2259,6 @@
       <w:spacing w:after="0" w:line="240" w:lineRule="auto"/>
     </w:pPr>
     <w:tblPr>
-      <w:tblInd w:w="0" w:type="dxa"/>
       <w:tblBorders>
         <w:top w:val="single" w:sz="4" w:space="0" w:color="auto"/>
         <w:left w:val="single" w:sz="4" w:space="0" w:color="auto"/>
@@ -2006,317 +2267,6 @@
         <w:insideH w:val="single" w:sz="4" w:space="0" w:color="auto"/>
         <w:insideV w:val="single" w:sz="4" w:space="0" w:color="auto"/>
       </w:tblBorders>
-      <w:tblCellMar>
-        <w:top w:w="0" w:type="dxa"/>
-        <w:left w:w="108" w:type="dxa"/>
-        <w:bottom w:w="0" w:type="dxa"/>
-        <w:right w:w="108" w:type="dxa"/>
-      </w:tblCellMar>
-    </w:tblPr>
-  </w:style>
-  <w:style w:type="character" w:customStyle="1" w:styleId="Heading1Char">
-    <w:name w:val="Heading 1 Char"/>
-    <w:basedOn w:val="DefaultParagraphFont"/>
-    <w:link w:val="Heading1"/>
-    <w:uiPriority w:val="9"/>
-    <w:rsid w:val="00436A9D"/>
-    <w:rPr>
-      <w:rFonts w:asciiTheme="majorHAnsi" w:eastAsiaTheme="majorEastAsia" w:hAnsiTheme="majorHAnsi" w:cstheme="majorBidi"/>
-      <w:color w:val="2F5496" w:themeColor="accent1" w:themeShade="BF"/>
-      <w:sz w:val="32"/>
-      <w:szCs w:val="32"/>
-    </w:rPr>
-  </w:style>
-  <w:style w:type="character" w:customStyle="1" w:styleId="Heading2Char">
-    <w:name w:val="Heading 2 Char"/>
-    <w:basedOn w:val="DefaultParagraphFont"/>
-    <w:link w:val="Heading2"/>
-    <w:uiPriority w:val="9"/>
-    <w:rsid w:val="008D5F62"/>
-    <w:rPr>
-      <w:rFonts w:asciiTheme="majorHAnsi" w:eastAsiaTheme="majorEastAsia" w:hAnsiTheme="majorHAnsi" w:cstheme="majorBidi"/>
-      <w:color w:val="2F5496" w:themeColor="accent1" w:themeShade="BF"/>
-      <w:sz w:val="26"/>
-      <w:szCs w:val="26"/>
-    </w:rPr>
-  </w:style>
-  <w:style w:type="paragraph" w:styleId="ListParagraph">
-    <w:name w:val="List Paragraph"/>
-    <w:basedOn w:val="Normal"/>
-    <w:uiPriority w:val="34"/>
-    <w:qFormat/>
-    <w:rsid w:val="008D5F62"/>
-    <w:pPr>
-      <w:ind w:left="720"/>
-      <w:contextualSpacing/>
-    </w:pPr>
-  </w:style>
-</w:styles>
-</file>
-
-<file path=word/stylesWithEffects.xml><?xml version="1.0" encoding="utf-8"?>
-<w:styles xmlns:wpc="http://schemas.microsoft.com/office/word/2010/wordprocessingCanvas" xmlns:mo="http://schemas.microsoft.com/office/mac/office/2008/main" xmlns:mc="http://schemas.openxmlformats.org/markup-compatibility/2006" xmlns:mv="urn:schemas-microsoft-com:mac:vml" xmlns:o="urn:schemas-microsoft-com:office:office" xmlns:r="http://schemas.openxmlformats.org/officeDocument/2006/relationships" xmlns:m="http://schemas.openxmlformats.org/officeDocument/2006/math" xmlns:v="urn:schemas-microsoft-com:vml" xmlns:wp14="http://schemas.microsoft.com/office/word/2010/wordprocessingDrawing" xmlns:wp="http://schemas.openxmlformats.org/drawingml/2006/wordprocessingDrawing" xmlns:w10="urn:schemas-microsoft-com:office:word" xmlns:w="http://schemas.openxmlformats.org/wordprocessingml/2006/main" xmlns:w14="http://schemas.microsoft.com/office/word/2010/wordml" xmlns:wpg="http://schemas.microsoft.com/office/word/2010/wordprocessingGroup" xmlns:wpi="http://schemas.microsoft.com/office/word/2010/wordprocessingInk" xmlns:wne="http://schemas.microsoft.com/office/word/2006/wordml" xmlns:wps="http://schemas.microsoft.com/office/word/2010/wordprocessingShape" mc:Ignorable="w14 wp14">
-  <w:docDefaults>
-    <w:rPrDefault>
-      <w:rPr>
-        <w:rFonts w:asciiTheme="minorHAnsi" w:eastAsiaTheme="minorHAnsi" w:hAnsiTheme="minorHAnsi" w:cstheme="minorBidi"/>
-        <w:sz w:val="22"/>
-        <w:szCs w:val="22"/>
-        <w:lang w:val="en-US" w:eastAsia="en-US" w:bidi="ar-SA"/>
-      </w:rPr>
-    </w:rPrDefault>
-    <w:pPrDefault>
-      <w:pPr>
-        <w:spacing w:after="160" w:line="259" w:lineRule="auto"/>
-      </w:pPr>
-    </w:pPrDefault>
-  </w:docDefaults>
-  <w:latentStyles w:defLockedState="0" w:defUIPriority="99" w:defSemiHidden="1" w:defUnhideWhenUsed="1" w:defQFormat="0" w:count="276">
-    <w:lsdException w:name="Normal" w:semiHidden="0" w:uiPriority="0" w:unhideWhenUsed="0" w:qFormat="1"/>
-    <w:lsdException w:name="heading 1" w:semiHidden="0" w:uiPriority="9" w:unhideWhenUsed="0" w:qFormat="1"/>
-    <w:lsdException w:name="heading 2" w:uiPriority="9" w:qFormat="1"/>
-    <w:lsdException w:name="heading 3" w:uiPriority="9" w:qFormat="1"/>
-    <w:lsdException w:name="heading 4" w:uiPriority="9" w:qFormat="1"/>
-    <w:lsdException w:name="heading 5" w:uiPriority="9" w:qFormat="1"/>
-    <w:lsdException w:name="heading 6" w:uiPriority="9" w:qFormat="1"/>
-    <w:lsdException w:name="heading 7" w:uiPriority="9" w:qFormat="1"/>
-    <w:lsdException w:name="heading 8" w:uiPriority="9" w:qFormat="1"/>
-    <w:lsdException w:name="heading 9" w:uiPriority="9" w:qFormat="1"/>
-    <w:lsdException w:name="toc 1" w:uiPriority="39"/>
-    <w:lsdException w:name="toc 2" w:uiPriority="39"/>
-    <w:lsdException w:name="toc 3" w:uiPriority="39"/>
-    <w:lsdException w:name="toc 4" w:uiPriority="39"/>
-    <w:lsdException w:name="toc 5" w:uiPriority="39"/>
-    <w:lsdException w:name="toc 6" w:uiPriority="39"/>
-    <w:lsdException w:name="toc 7" w:uiPriority="39"/>
-    <w:lsdException w:name="toc 8" w:uiPriority="39"/>
-    <w:lsdException w:name="toc 9" w:uiPriority="39"/>
-    <w:lsdException w:name="caption" w:uiPriority="35" w:qFormat="1"/>
-    <w:lsdException w:name="Title" w:semiHidden="0" w:uiPriority="10" w:unhideWhenUsed="0" w:qFormat="1"/>
-    <w:lsdException w:name="Default Paragraph Font" w:uiPriority="1"/>
-    <w:lsdException w:name="Subtitle" w:semiHidden="0" w:uiPriority="11" w:unhideWhenUsed="0" w:qFormat="1"/>
-    <w:lsdException w:name="Strong" w:semiHidden="0" w:uiPriority="22" w:unhideWhenUsed="0" w:qFormat="1"/>
-    <w:lsdException w:name="Emphasis" w:semiHidden="0" w:uiPriority="20" w:unhideWhenUsed="0" w:qFormat="1"/>
-    <w:lsdException w:name="Table Grid" w:semiHidden="0" w:uiPriority="39" w:unhideWhenUsed="0"/>
-    <w:lsdException w:name="Note Level 1" w:semiHidden="0" w:unhideWhenUsed="0"/>
-    <w:lsdException w:name="Note Level 2" w:semiHidden="0" w:unhideWhenUsed="0"/>
-    <w:lsdException w:name="Note Level 3" w:semiHidden="0" w:unhideWhenUsed="0"/>
-    <w:lsdException w:name="Note Level 4" w:semiHidden="0" w:unhideWhenUsed="0"/>
-    <w:lsdException w:name="Note Level 5" w:semiHidden="0" w:unhideWhenUsed="0"/>
-    <w:lsdException w:name="Note Level 6" w:semiHidden="0" w:unhideWhenUsed="0"/>
-    <w:lsdException w:name="Note Level 7" w:semiHidden="0" w:unhideWhenUsed="0"/>
-    <w:lsdException w:name="Note Level 8" w:semiHidden="0" w:unhideWhenUsed="0"/>
-    <w:lsdException w:name="Note Level 9" w:semiHidden="0" w:unhideWhenUsed="0"/>
-    <w:lsdException w:name="Placeholder Text" w:unhideWhenUsed="0"/>
-    <w:lsdException w:name="No Spacing" w:semiHidden="0" w:uiPriority="1" w:unhideWhenUsed="0" w:qFormat="1"/>
-    <w:lsdException w:name="Light Shading" w:semiHidden="0" w:uiPriority="60" w:unhideWhenUsed="0"/>
-    <w:lsdException w:name="Light List" w:semiHidden="0" w:uiPriority="61" w:unhideWhenUsed="0"/>
-    <w:lsdException w:name="Light Grid" w:semiHidden="0" w:uiPriority="62" w:unhideWhenUsed="0"/>
-    <w:lsdException w:name="Medium Shading 1" w:semiHidden="0" w:uiPriority="63" w:unhideWhenUsed="0"/>
-    <w:lsdException w:name="Medium Shading 2" w:semiHidden="0" w:uiPriority="64" w:unhideWhenUsed="0"/>
-    <w:lsdException w:name="Medium List 1" w:semiHidden="0" w:uiPriority="65" w:unhideWhenUsed="0"/>
-    <w:lsdException w:name="Medium List 2" w:semiHidden="0" w:uiPriority="66" w:unhideWhenUsed="0"/>
-    <w:lsdException w:name="Medium Grid 1" w:semiHidden="0" w:uiPriority="67" w:unhideWhenUsed="0"/>
-    <w:lsdException w:name="Medium Grid 2" w:semiHidden="0" w:uiPriority="68" w:unhideWhenUsed="0"/>
-    <w:lsdException w:name="Medium Grid 3" w:semiHidden="0" w:uiPriority="69" w:unhideWhenUsed="0"/>
-    <w:lsdException w:name="Dark List" w:semiHidden="0" w:uiPriority="70" w:unhideWhenUsed="0"/>
-    <w:lsdException w:name="Colorful Shading" w:semiHidden="0" w:uiPriority="71" w:unhideWhenUsed="0"/>
-    <w:lsdException w:name="Colorful List" w:semiHidden="0" w:uiPriority="72" w:unhideWhenUsed="0"/>
-    <w:lsdException w:name="Colorful Grid" w:semiHidden="0" w:uiPriority="73" w:unhideWhenUsed="0"/>
-    <w:lsdException w:name="Light Shading Accent 1" w:semiHidden="0" w:uiPriority="60" w:unhideWhenUsed="0"/>
-    <w:lsdException w:name="Light List Accent 1" w:semiHidden="0" w:uiPriority="61" w:unhideWhenUsed="0"/>
-    <w:lsdException w:name="Light Grid Accent 1" w:semiHidden="0" w:uiPriority="62" w:unhideWhenUsed="0"/>
-    <w:lsdException w:name="Medium Shading 1 Accent 1" w:semiHidden="0" w:uiPriority="63" w:unhideWhenUsed="0"/>
-    <w:lsdException w:name="Medium Shading 2 Accent 1" w:semiHidden="0" w:uiPriority="64" w:unhideWhenUsed="0"/>
-    <w:lsdException w:name="Medium List 1 Accent 1" w:semiHidden="0" w:uiPriority="65" w:unhideWhenUsed="0"/>
-    <w:lsdException w:name="Revision" w:unhideWhenUsed="0"/>
-    <w:lsdException w:name="List Paragraph" w:semiHidden="0" w:uiPriority="34" w:unhideWhenUsed="0" w:qFormat="1"/>
-    <w:lsdException w:name="Quote" w:semiHidden="0" w:uiPriority="29" w:unhideWhenUsed="0" w:qFormat="1"/>
-    <w:lsdException w:name="Intense Quote" w:semiHidden="0" w:uiPriority="30" w:unhideWhenUsed="0" w:qFormat="1"/>
-    <w:lsdException w:name="Medium List 2 Accent 1" w:semiHidden="0" w:uiPriority="66" w:unhideWhenUsed="0"/>
-    <w:lsdException w:name="Medium Grid 1 Accent 1" w:semiHidden="0" w:uiPriority="67" w:unhideWhenUsed="0"/>
-    <w:lsdException w:name="Medium Grid 2 Accent 1" w:semiHidden="0" w:uiPriority="68" w:unhideWhenUsed="0"/>
-    <w:lsdException w:name="Medium Grid 3 Accent 1" w:semiHidden="0" w:uiPriority="69" w:unhideWhenUsed="0"/>
-    <w:lsdException w:name="Dark List Accent 1" w:semiHidden="0" w:uiPriority="70" w:unhideWhenUsed="0"/>
-    <w:lsdException w:name="Colorful Shading Accent 1" w:semiHidden="0" w:uiPriority="71" w:unhideWhenUsed="0"/>
-    <w:lsdException w:name="Colorful List Accent 1" w:semiHidden="0" w:uiPriority="72" w:unhideWhenUsed="0"/>
-    <w:lsdException w:name="Colorful Grid Accent 1" w:semiHidden="0" w:uiPriority="73" w:unhideWhenUsed="0"/>
-    <w:lsdException w:name="Light Shading Accent 2" w:semiHidden="0" w:uiPriority="60" w:unhideWhenUsed="0"/>
-    <w:lsdException w:name="Light List Accent 2" w:semiHidden="0" w:uiPriority="61" w:unhideWhenUsed="0"/>
-    <w:lsdException w:name="Light Grid Accent 2" w:semiHidden="0" w:uiPriority="62" w:unhideWhenUsed="0"/>
-    <w:lsdException w:name="Medium Shading 1 Accent 2" w:semiHidden="0" w:uiPriority="63" w:unhideWhenUsed="0"/>
-    <w:lsdException w:name="Medium Shading 2 Accent 2" w:semiHidden="0" w:uiPriority="64" w:unhideWhenUsed="0"/>
-    <w:lsdException w:name="Medium List 1 Accent 2" w:semiHidden="0" w:uiPriority="65" w:unhideWhenUsed="0"/>
-    <w:lsdException w:name="Medium List 2 Accent 2" w:semiHidden="0" w:uiPriority="66" w:unhideWhenUsed="0"/>
-    <w:lsdException w:name="Medium Grid 1 Accent 2" w:semiHidden="0" w:uiPriority="67" w:unhideWhenUsed="0"/>
-    <w:lsdException w:name="Medium Grid 2 Accent 2" w:semiHidden="0" w:uiPriority="68" w:unhideWhenUsed="0"/>
-    <w:lsdException w:name="Medium Grid 3 Accent 2" w:semiHidden="0" w:uiPriority="69" w:unhideWhenUsed="0"/>
-    <w:lsdException w:name="Dark List Accent 2" w:semiHidden="0" w:uiPriority="70" w:unhideWhenUsed="0"/>
-    <w:lsdException w:name="Colorful Shading Accent 2" w:semiHidden="0" w:uiPriority="71" w:unhideWhenUsed="0"/>
-    <w:lsdException w:name="Colorful List Accent 2" w:semiHidden="0" w:uiPriority="72" w:unhideWhenUsed="0"/>
-    <w:lsdException w:name="Colorful Grid Accent 2" w:semiHidden="0" w:uiPriority="73" w:unhideWhenUsed="0"/>
-    <w:lsdException w:name="Light Shading Accent 3" w:semiHidden="0" w:uiPriority="60" w:unhideWhenUsed="0"/>
-    <w:lsdException w:name="Light List Accent 3" w:semiHidden="0" w:uiPriority="61" w:unhideWhenUsed="0"/>
-    <w:lsdException w:name="Light Grid Accent 3" w:semiHidden="0" w:uiPriority="62" w:unhideWhenUsed="0"/>
-    <w:lsdException w:name="Medium Shading 1 Accent 3" w:semiHidden="0" w:uiPriority="63" w:unhideWhenUsed="0"/>
-    <w:lsdException w:name="Medium Shading 2 Accent 3" w:semiHidden="0" w:uiPriority="64" w:unhideWhenUsed="0"/>
-    <w:lsdException w:name="Medium List 1 Accent 3" w:semiHidden="0" w:uiPriority="65" w:unhideWhenUsed="0"/>
-    <w:lsdException w:name="Medium List 2 Accent 3" w:semiHidden="0" w:uiPriority="66" w:unhideWhenUsed="0"/>
-    <w:lsdException w:name="Medium Grid 1 Accent 3" w:semiHidden="0" w:uiPriority="67" w:unhideWhenUsed="0"/>
-    <w:lsdException w:name="Medium Grid 2 Accent 3" w:semiHidden="0" w:uiPriority="68" w:unhideWhenUsed="0"/>
-    <w:lsdException w:name="Medium Grid 3 Accent 3" w:semiHidden="0" w:uiPriority="69" w:unhideWhenUsed="0"/>
-    <w:lsdException w:name="Dark List Accent 3" w:semiHidden="0" w:uiPriority="70" w:unhideWhenUsed="0"/>
-    <w:lsdException w:name="Colorful Shading Accent 3" w:semiHidden="0" w:uiPriority="71" w:unhideWhenUsed="0"/>
-    <w:lsdException w:name="Colorful List Accent 3" w:semiHidden="0" w:uiPriority="72" w:unhideWhenUsed="0"/>
-    <w:lsdException w:name="Colorful Grid Accent 3" w:semiHidden="0" w:uiPriority="73" w:unhideWhenUsed="0"/>
-    <w:lsdException w:name="Light Shading Accent 4" w:semiHidden="0" w:uiPriority="60" w:unhideWhenUsed="0"/>
-    <w:lsdException w:name="Light List Accent 4" w:semiHidden="0" w:uiPriority="61" w:unhideWhenUsed="0"/>
-    <w:lsdException w:name="Light Grid Accent 4" w:semiHidden="0" w:uiPriority="62" w:unhideWhenUsed="0"/>
-    <w:lsdException w:name="Medium Shading 1 Accent 4" w:semiHidden="0" w:uiPriority="63" w:unhideWhenUsed="0"/>
-    <w:lsdException w:name="Medium Shading 2 Accent 4" w:semiHidden="0" w:uiPriority="64" w:unhideWhenUsed="0"/>
-    <w:lsdException w:name="Medium List 1 Accent 4" w:semiHidden="0" w:uiPriority="65" w:unhideWhenUsed="0"/>
-    <w:lsdException w:name="Medium List 2 Accent 4" w:semiHidden="0" w:uiPriority="66" w:unhideWhenUsed="0"/>
-    <w:lsdException w:name="Medium Grid 1 Accent 4" w:semiHidden="0" w:uiPriority="67" w:unhideWhenUsed="0"/>
-    <w:lsdException w:name="Medium Grid 2 Accent 4" w:semiHidden="0" w:uiPriority="68" w:unhideWhenUsed="0"/>
-    <w:lsdException w:name="Medium Grid 3 Accent 4" w:semiHidden="0" w:uiPriority="69" w:unhideWhenUsed="0"/>
-    <w:lsdException w:name="Dark List Accent 4" w:semiHidden="0" w:uiPriority="70" w:unhideWhenUsed="0"/>
-    <w:lsdException w:name="Colorful Shading Accent 4" w:semiHidden="0" w:uiPriority="71" w:unhideWhenUsed="0"/>
-    <w:lsdException w:name="Colorful List Accent 4" w:semiHidden="0" w:uiPriority="72" w:unhideWhenUsed="0"/>
-    <w:lsdException w:name="Colorful Grid Accent 4" w:semiHidden="0" w:uiPriority="73" w:unhideWhenUsed="0"/>
-    <w:lsdException w:name="Light Shading Accent 5" w:semiHidden="0" w:uiPriority="60" w:unhideWhenUsed="0"/>
-    <w:lsdException w:name="Light List Accent 5" w:semiHidden="0" w:uiPriority="61" w:unhideWhenUsed="0"/>
-    <w:lsdException w:name="Light Grid Accent 5" w:semiHidden="0" w:uiPriority="62" w:unhideWhenUsed="0"/>
-    <w:lsdException w:name="Medium Shading 1 Accent 5" w:semiHidden="0" w:uiPriority="63" w:unhideWhenUsed="0"/>
-    <w:lsdException w:name="Medium Shading 2 Accent 5" w:semiHidden="0" w:uiPriority="64" w:unhideWhenUsed="0"/>
-    <w:lsdException w:name="Medium List 1 Accent 5" w:semiHidden="0" w:uiPriority="65" w:unhideWhenUsed="0"/>
-    <w:lsdException w:name="Medium List 2 Accent 5" w:semiHidden="0" w:uiPriority="66" w:unhideWhenUsed="0"/>
-    <w:lsdException w:name="Medium Grid 1 Accent 5" w:semiHidden="0" w:uiPriority="67" w:unhideWhenUsed="0"/>
-    <w:lsdException w:name="Medium Grid 2 Accent 5" w:semiHidden="0" w:uiPriority="68" w:unhideWhenUsed="0"/>
-    <w:lsdException w:name="Medium Grid 3 Accent 5" w:semiHidden="0" w:uiPriority="69" w:unhideWhenUsed="0"/>
-    <w:lsdException w:name="Dark List Accent 5" w:semiHidden="0" w:uiPriority="70" w:unhideWhenUsed="0"/>
-    <w:lsdException w:name="Colorful Shading Accent 5" w:semiHidden="0" w:uiPriority="71" w:unhideWhenUsed="0"/>
-    <w:lsdException w:name="Colorful List Accent 5" w:semiHidden="0" w:uiPriority="72" w:unhideWhenUsed="0"/>
-    <w:lsdException w:name="Colorful Grid Accent 5" w:semiHidden="0" w:uiPriority="73" w:unhideWhenUsed="0"/>
-    <w:lsdException w:name="Light Shading Accent 6" w:semiHidden="0" w:uiPriority="60" w:unhideWhenUsed="0"/>
-    <w:lsdException w:name="Light List Accent 6" w:semiHidden="0" w:uiPriority="61" w:unhideWhenUsed="0"/>
-    <w:lsdException w:name="Light Grid Accent 6" w:semiHidden="0" w:uiPriority="62" w:unhideWhenUsed="0"/>
-    <w:lsdException w:name="Medium Shading 1 Accent 6" w:semiHidden="0" w:uiPriority="63" w:unhideWhenUsed="0"/>
-    <w:lsdException w:name="Medium Shading 2 Accent 6" w:semiHidden="0" w:uiPriority="64" w:unhideWhenUsed="0"/>
-    <w:lsdException w:name="Medium List 1 Accent 6" w:semiHidden="0" w:uiPriority="65" w:unhideWhenUsed="0"/>
-    <w:lsdException w:name="Medium List 2 Accent 6" w:semiHidden="0" w:uiPriority="66" w:unhideWhenUsed="0"/>
-    <w:lsdException w:name="Medium Grid 1 Accent 6" w:semiHidden="0" w:uiPriority="67" w:unhideWhenUsed="0"/>
-    <w:lsdException w:name="Medium Grid 2 Accent 6" w:semiHidden="0" w:uiPriority="68" w:unhideWhenUsed="0"/>
-    <w:lsdException w:name="Medium Grid 3 Accent 6" w:semiHidden="0" w:uiPriority="69" w:unhideWhenUsed="0"/>
-    <w:lsdException w:name="Dark List Accent 6" w:semiHidden="0" w:uiPriority="70" w:unhideWhenUsed="0"/>
-    <w:lsdException w:name="Colorful Shading Accent 6" w:semiHidden="0" w:uiPriority="71" w:unhideWhenUsed="0"/>
-    <w:lsdException w:name="Colorful List Accent 6" w:semiHidden="0" w:uiPriority="72" w:unhideWhenUsed="0"/>
-    <w:lsdException w:name="Colorful Grid Accent 6" w:semiHidden="0" w:uiPriority="73" w:unhideWhenUsed="0"/>
-    <w:lsdException w:name="Subtle Emphasis" w:semiHidden="0" w:uiPriority="19" w:unhideWhenUsed="0" w:qFormat="1"/>
-    <w:lsdException w:name="Intense Emphasis" w:semiHidden="0" w:uiPriority="21" w:unhideWhenUsed="0" w:qFormat="1"/>
-    <w:lsdException w:name="Subtle Reference" w:semiHidden="0" w:uiPriority="31" w:unhideWhenUsed="0" w:qFormat="1"/>
-    <w:lsdException w:name="Intense Reference" w:semiHidden="0" w:uiPriority="32" w:unhideWhenUsed="0" w:qFormat="1"/>
-    <w:lsdException w:name="Book Title" w:semiHidden="0" w:uiPriority="33" w:unhideWhenUsed="0" w:qFormat="1"/>
-    <w:lsdException w:name="Bibliography" w:uiPriority="37"/>
-    <w:lsdException w:name="TOC Heading" w:uiPriority="39" w:qFormat="1"/>
-  </w:latentStyles>
-  <w:style w:type="paragraph" w:default="1" w:styleId="Normal">
-    <w:name w:val="Normal"/>
-    <w:qFormat/>
-  </w:style>
-  <w:style w:type="paragraph" w:styleId="Heading1">
-    <w:name w:val="heading 1"/>
-    <w:basedOn w:val="Normal"/>
-    <w:next w:val="Normal"/>
-    <w:link w:val="Heading1Char"/>
-    <w:uiPriority w:val="9"/>
-    <w:qFormat/>
-    <w:rsid w:val="00436A9D"/>
-    <w:pPr>
-      <w:keepNext/>
-      <w:keepLines/>
-      <w:spacing w:before="240" w:after="0"/>
-      <w:outlineLvl w:val="0"/>
-    </w:pPr>
-    <w:rPr>
-      <w:rFonts w:asciiTheme="majorHAnsi" w:eastAsiaTheme="majorEastAsia" w:hAnsiTheme="majorHAnsi" w:cstheme="majorBidi"/>
-      <w:color w:val="2F5496" w:themeColor="accent1" w:themeShade="BF"/>
-      <w:sz w:val="32"/>
-      <w:szCs w:val="32"/>
-    </w:rPr>
-  </w:style>
-  <w:style w:type="paragraph" w:styleId="Heading2">
-    <w:name w:val="heading 2"/>
-    <w:basedOn w:val="Normal"/>
-    <w:next w:val="Normal"/>
-    <w:link w:val="Heading2Char"/>
-    <w:uiPriority w:val="9"/>
-    <w:unhideWhenUsed/>
-    <w:qFormat/>
-    <w:rsid w:val="008D5F62"/>
-    <w:pPr>
-      <w:keepNext/>
-      <w:keepLines/>
-      <w:spacing w:before="40" w:after="0"/>
-      <w:outlineLvl w:val="1"/>
-    </w:pPr>
-    <w:rPr>
-      <w:rFonts w:asciiTheme="majorHAnsi" w:eastAsiaTheme="majorEastAsia" w:hAnsiTheme="majorHAnsi" w:cstheme="majorBidi"/>
-      <w:color w:val="2F5496" w:themeColor="accent1" w:themeShade="BF"/>
-      <w:sz w:val="26"/>
-      <w:szCs w:val="26"/>
-    </w:rPr>
-  </w:style>
-  <w:style w:type="character" w:default="1" w:styleId="DefaultParagraphFont">
-    <w:name w:val="Default Paragraph Font"/>
-    <w:uiPriority w:val="1"/>
-    <w:semiHidden/>
-    <w:unhideWhenUsed/>
-  </w:style>
-  <w:style w:type="table" w:default="1" w:styleId="TableNormal">
-    <w:name w:val="Normal Table"/>
-    <w:uiPriority w:val="99"/>
-    <w:semiHidden/>
-    <w:unhideWhenUsed/>
-    <w:tblPr>
-      <w:tblInd w:w="0" w:type="dxa"/>
-      <w:tblCellMar>
-        <w:top w:w="0" w:type="dxa"/>
-        <w:left w:w="108" w:type="dxa"/>
-        <w:bottom w:w="0" w:type="dxa"/>
-        <w:right w:w="108" w:type="dxa"/>
-      </w:tblCellMar>
-    </w:tblPr>
-  </w:style>
-  <w:style w:type="numbering" w:default="1" w:styleId="NoList">
-    <w:name w:val="No List"/>
-    <w:uiPriority w:val="99"/>
-    <w:semiHidden/>
-    <w:unhideWhenUsed/>
-  </w:style>
-  <w:style w:type="table" w:styleId="TableGrid">
-    <w:name w:val="Table Grid"/>
-    <w:basedOn w:val="TableNormal"/>
-    <w:uiPriority w:val="39"/>
-    <w:rsid w:val="00436A9D"/>
-    <w:pPr>
-      <w:spacing w:after="0" w:line="240" w:lineRule="auto"/>
-    </w:pPr>
-    <w:tblPr>
-      <w:tblInd w:w="0" w:type="dxa"/>
-      <w:tblBorders>
-        <w:top w:val="single" w:sz="4" w:space="0" w:color="auto"/>
-        <w:left w:val="single" w:sz="4" w:space="0" w:color="auto"/>
-        <w:bottom w:val="single" w:sz="4" w:space="0" w:color="auto"/>
-        <w:right w:val="single" w:sz="4" w:space="0" w:color="auto"/>
-        <w:insideH w:val="single" w:sz="4" w:space="0" w:color="auto"/>
-        <w:insideV w:val="single" w:sz="4" w:space="0" w:color="auto"/>
-      </w:tblBorders>
-      <w:tblCellMar>
-        <w:top w:w="0" w:type="dxa"/>
-        <w:left w:w="108" w:type="dxa"/>
-        <w:bottom w:w="0" w:type="dxa"/>
-        <w:right w:w="108" w:type="dxa"/>
-      </w:tblCellMar>
     </w:tblPr>
   </w:style>
   <w:style w:type="character" w:customStyle="1" w:styleId="Heading1Char">
@@ -2648,7 +2598,7 @@
   <a:extraClrSchemeLst/>
   <a:extLst>
     <a:ext uri="{05A4C25C-085E-4340-85A3-A5531E510DB2}">
-      <thm15:themeFamily xmlns:thm15="http://schemas.microsoft.com/office/thememl/2012/main" xmlns="" name="Office Theme" id="{62F939B6-93AF-4DB8-9C6B-D6C7DFDC589F}" vid="{4A3C46E8-61CC-4603-A589-7422A47A8E4A}"/>
+      <thm15:themeFamily xmlns:thm15="http://schemas.microsoft.com/office/thememl/2012/main" name="Office Theme" id="{62F939B6-93AF-4DB8-9C6B-D6C7DFDC589F}" vid="{4A3C46E8-61CC-4603-A589-7422A47A8E4A}"/>
     </a:ext>
   </a:extLst>
 </a:theme>

</xml_diff>